<commit_message>
Viết báo cáo các chức năng dịch thuật và bản đồ.
</commit_message>
<xml_diff>
--- a/Do an cuoi ky/Report.docx
+++ b/Do an cuoi ky/Report.docx
@@ -283,7 +283,7 @@
                 <w:sz w:val="32"/>
                 <w:lang w:val="en-US"/>
               </w:rPr>
-              <w:t>3</w:t>
+              <w:t>7</w:t>
             </w:r>
           </w:p>
         </w:tc>
@@ -1319,6 +1319,12 @@
                 <w:lang w:val="en-US"/>
               </w:rPr>
             </w:pPr>
+            <w:r>
+              <w:rPr>
+                <w:lang w:val="en-US"/>
+              </w:rPr>
+              <w:t>09/01/2012</w:t>
+            </w:r>
           </w:p>
         </w:tc>
         <w:tc>
@@ -1333,6 +1339,12 @@
                 <w:lang w:val="en-US"/>
               </w:rPr>
             </w:pPr>
+            <w:r>
+              <w:rPr>
+                <w:lang w:val="en-US"/>
+              </w:rPr>
+              <w:t>0.7</w:t>
+            </w:r>
           </w:p>
         </w:tc>
         <w:tc>
@@ -1346,6 +1358,12 @@
                 <w:lang w:val="en-US"/>
               </w:rPr>
             </w:pPr>
+            <w:r>
+              <w:rPr>
+                <w:lang w:val="en-US"/>
+              </w:rPr>
+              <w:t>Viết báo cáo chức năng dịch và các chức năng của Google map</w:t>
+            </w:r>
           </w:p>
         </w:tc>
         <w:tc>
@@ -1359,6 +1377,12 @@
                 <w:lang w:val="en-US"/>
               </w:rPr>
             </w:pPr>
+            <w:r>
+              <w:rPr>
+                <w:lang w:val="en-US"/>
+              </w:rPr>
+              <w:t>Huỳnh Công Toàn</w:t>
+            </w:r>
           </w:p>
         </w:tc>
       </w:tr>
@@ -2000,7 +2024,7 @@
         </w:rPr>
         <w:fldChar w:fldCharType="separate"/>
       </w:r>
-      <w:hyperlink w:anchor="_Toc313537906" w:history="1">
+      <w:hyperlink w:anchor="_Toc313864842" w:history="1">
         <w:r>
           <w:rPr>
             <w:rStyle w:val="Hyperlink"/>
@@ -2039,7 +2063,7 @@
           <w:rPr>
             <w:webHidden/>
           </w:rPr>
-          <w:instrText xml:space="preserve"> PAGEREF _Toc313537906 \h </w:instrText>
+          <w:instrText xml:space="preserve"> PAGEREF _Toc313864842 \h </w:instrText>
         </w:r>
         <w:r>
           <w:rPr>
@@ -2078,7 +2102,7 @@
           <w:lang w:eastAsia="vi-VN"/>
         </w:rPr>
       </w:pPr>
-      <w:hyperlink w:anchor="_Toc313537907" w:history="1">
+      <w:hyperlink w:anchor="_Toc313864843" w:history="1">
         <w:r>
           <w:rPr>
             <w:rStyle w:val="Hyperlink"/>
@@ -2117,7 +2141,7 @@
           <w:rPr>
             <w:webHidden/>
           </w:rPr>
-          <w:instrText xml:space="preserve"> PAGEREF _Toc313537907 \h </w:instrText>
+          <w:instrText xml:space="preserve"> PAGEREF _Toc313864843 \h </w:instrText>
         </w:r>
         <w:r>
           <w:rPr>
@@ -2156,7 +2180,7 @@
           <w:lang w:eastAsia="vi-VN"/>
         </w:rPr>
       </w:pPr>
-      <w:hyperlink w:anchor="_Toc313537908" w:history="1">
+      <w:hyperlink w:anchor="_Toc313864844" w:history="1">
         <w:r>
           <w:rPr>
             <w:rStyle w:val="Hyperlink"/>
@@ -2195,7 +2219,7 @@
           <w:rPr>
             <w:webHidden/>
           </w:rPr>
-          <w:instrText xml:space="preserve"> PAGEREF _Toc313537908 \h </w:instrText>
+          <w:instrText xml:space="preserve"> PAGEREF _Toc313864844 \h </w:instrText>
         </w:r>
         <w:r>
           <w:rPr>
@@ -2234,7 +2258,7 @@
           <w:lang w:eastAsia="vi-VN"/>
         </w:rPr>
       </w:pPr>
-      <w:hyperlink w:anchor="_Toc313537909" w:history="1">
+      <w:hyperlink w:anchor="_Toc313864845" w:history="1">
         <w:r>
           <w:rPr>
             <w:rStyle w:val="Hyperlink"/>
@@ -2273,7 +2297,7 @@
           <w:rPr>
             <w:webHidden/>
           </w:rPr>
-          <w:instrText xml:space="preserve"> PAGEREF _Toc313537909 \h </w:instrText>
+          <w:instrText xml:space="preserve"> PAGEREF _Toc313864845 \h </w:instrText>
         </w:r>
         <w:r>
           <w:rPr>
@@ -2312,7 +2336,7 @@
           <w:lang w:eastAsia="vi-VN"/>
         </w:rPr>
       </w:pPr>
-      <w:hyperlink w:anchor="_Toc313537910" w:history="1">
+      <w:hyperlink w:anchor="_Toc313864846" w:history="1">
         <w:r>
           <w:rPr>
             <w:rStyle w:val="Hyperlink"/>
@@ -2351,7 +2375,7 @@
           <w:rPr>
             <w:webHidden/>
           </w:rPr>
-          <w:instrText xml:space="preserve"> PAGEREF _Toc313537910 \h </w:instrText>
+          <w:instrText xml:space="preserve"> PAGEREF _Toc313864846 \h </w:instrText>
         </w:r>
         <w:r>
           <w:rPr>
@@ -2390,7 +2414,7 @@
           <w:lang w:eastAsia="vi-VN"/>
         </w:rPr>
       </w:pPr>
-      <w:hyperlink w:anchor="_Toc313537911" w:history="1">
+      <w:hyperlink w:anchor="_Toc313864847" w:history="1">
         <w:r>
           <w:rPr>
             <w:rStyle w:val="Hyperlink"/>
@@ -2429,7 +2453,7 @@
           <w:rPr>
             <w:webHidden/>
           </w:rPr>
-          <w:instrText xml:space="preserve"> PAGEREF _Toc313537911 \h </w:instrText>
+          <w:instrText xml:space="preserve"> PAGEREF _Toc313864847 \h </w:instrText>
         </w:r>
         <w:r>
           <w:rPr>
@@ -2446,7 +2470,7 @@
           <w:rPr>
             <w:webHidden/>
           </w:rPr>
-          <w:t>4</w:t>
+          <w:t>5</w:t>
         </w:r>
         <w:r>
           <w:rPr>
@@ -2468,7 +2492,7 @@
           <w:lang w:eastAsia="vi-VN"/>
         </w:rPr>
       </w:pPr>
-      <w:hyperlink w:anchor="_Toc313537912" w:history="1">
+      <w:hyperlink w:anchor="_Toc313864848" w:history="1">
         <w:r>
           <w:rPr>
             <w:rStyle w:val="Hyperlink"/>
@@ -2507,7 +2531,7 @@
           <w:rPr>
             <w:webHidden/>
           </w:rPr>
-          <w:instrText xml:space="preserve"> PAGEREF _Toc313537912 \h </w:instrText>
+          <w:instrText xml:space="preserve"> PAGEREF _Toc313864848 \h </w:instrText>
         </w:r>
         <w:r>
           <w:rPr>
@@ -2524,7 +2548,7 @@
           <w:rPr>
             <w:webHidden/>
           </w:rPr>
-          <w:t>4</w:t>
+          <w:t>5</w:t>
         </w:r>
         <w:r>
           <w:rPr>
@@ -2546,7 +2570,7 @@
           <w:lang w:eastAsia="vi-VN"/>
         </w:rPr>
       </w:pPr>
-      <w:hyperlink w:anchor="_Toc313537913" w:history="1">
+      <w:hyperlink w:anchor="_Toc313864849" w:history="1">
         <w:r>
           <w:rPr>
             <w:rStyle w:val="Hyperlink"/>
@@ -2585,7 +2609,7 @@
           <w:rPr>
             <w:webHidden/>
           </w:rPr>
-          <w:instrText xml:space="preserve"> PAGEREF _Toc313537913 \h </w:instrText>
+          <w:instrText xml:space="preserve"> PAGEREF _Toc313864849 \h </w:instrText>
         </w:r>
         <w:r>
           <w:rPr>
@@ -2602,7 +2626,7 @@
           <w:rPr>
             <w:webHidden/>
           </w:rPr>
-          <w:t>4</w:t>
+          <w:t>6</w:t>
         </w:r>
         <w:r>
           <w:rPr>
@@ -2624,7 +2648,7 @@
           <w:lang w:eastAsia="vi-VN"/>
         </w:rPr>
       </w:pPr>
-      <w:hyperlink w:anchor="_Toc313537914" w:history="1">
+      <w:hyperlink w:anchor="_Toc313864850" w:history="1">
         <w:r>
           <w:rPr>
             <w:rStyle w:val="Hyperlink"/>
@@ -2645,7 +2669,7 @@
             <w:rStyle w:val="Hyperlink"/>
             <w:lang w:val="en-US"/>
           </w:rPr>
-          <w:t>Tìm địa điểm gần nhất</w:t>
+          <w:t>Tìm địa điểm gần nhất, địa điểm hiện tại</w:t>
         </w:r>
         <w:r>
           <w:rPr>
@@ -2663,7 +2687,7 @@
           <w:rPr>
             <w:webHidden/>
           </w:rPr>
-          <w:instrText xml:space="preserve"> PAGEREF _Toc313537914 \h </w:instrText>
+          <w:instrText xml:space="preserve"> PAGEREF _Toc313864850 \h </w:instrText>
         </w:r>
         <w:r>
           <w:rPr>
@@ -2680,7 +2704,7 @@
           <w:rPr>
             <w:webHidden/>
           </w:rPr>
-          <w:t>4</w:t>
+          <w:t>7</w:t>
         </w:r>
         <w:r>
           <w:rPr>
@@ -2702,7 +2726,7 @@
           <w:lang w:eastAsia="vi-VN"/>
         </w:rPr>
       </w:pPr>
-      <w:hyperlink w:anchor="_Toc313537915" w:history="1">
+      <w:hyperlink w:anchor="_Toc313864851" w:history="1">
         <w:r>
           <w:rPr>
             <w:rStyle w:val="Hyperlink"/>
@@ -2741,7 +2765,7 @@
           <w:rPr>
             <w:webHidden/>
           </w:rPr>
-          <w:instrText xml:space="preserve"> PAGEREF _Toc313537915 \h </w:instrText>
+          <w:instrText xml:space="preserve"> PAGEREF _Toc313864851 \h </w:instrText>
         </w:r>
         <w:r>
           <w:rPr>
@@ -2758,7 +2782,7 @@
           <w:rPr>
             <w:webHidden/>
           </w:rPr>
-          <w:t>4</w:t>
+          <w:t>7</w:t>
         </w:r>
         <w:r>
           <w:rPr>
@@ -2780,7 +2804,7 @@
           <w:lang w:eastAsia="vi-VN"/>
         </w:rPr>
       </w:pPr>
-      <w:hyperlink w:anchor="_Toc313537916" w:history="1">
+      <w:hyperlink w:anchor="_Toc313864852" w:history="1">
         <w:r>
           <w:rPr>
             <w:rStyle w:val="Hyperlink"/>
@@ -2819,7 +2843,7 @@
           <w:rPr>
             <w:webHidden/>
           </w:rPr>
-          <w:instrText xml:space="preserve"> PAGEREF _Toc313537916 \h </w:instrText>
+          <w:instrText xml:space="preserve"> PAGEREF _Toc313864852 \h </w:instrText>
         </w:r>
         <w:r>
           <w:rPr>
@@ -2836,7 +2860,7 @@
           <w:rPr>
             <w:webHidden/>
           </w:rPr>
-          <w:t>4</w:t>
+          <w:t>7</w:t>
         </w:r>
         <w:r>
           <w:rPr>
@@ -2858,7 +2882,7 @@
           <w:lang w:eastAsia="vi-VN"/>
         </w:rPr>
       </w:pPr>
-      <w:hyperlink w:anchor="_Toc313537917" w:history="1">
+      <w:hyperlink w:anchor="_Toc313864853" w:history="1">
         <w:r>
           <w:rPr>
             <w:rStyle w:val="Hyperlink"/>
@@ -2897,7 +2921,7 @@
           <w:rPr>
             <w:webHidden/>
           </w:rPr>
-          <w:instrText xml:space="preserve"> PAGEREF _Toc313537917 \h </w:instrText>
+          <w:instrText xml:space="preserve"> PAGEREF _Toc313864853 \h </w:instrText>
         </w:r>
         <w:r>
           <w:rPr>
@@ -2914,7 +2938,7 @@
           <w:rPr>
             <w:webHidden/>
           </w:rPr>
-          <w:t>4</w:t>
+          <w:t>7</w:t>
         </w:r>
         <w:r>
           <w:rPr>
@@ -2936,7 +2960,7 @@
           <w:lang w:eastAsia="vi-VN"/>
         </w:rPr>
       </w:pPr>
-      <w:hyperlink w:anchor="_Toc313537918" w:history="1">
+      <w:hyperlink w:anchor="_Toc313864854" w:history="1">
         <w:r>
           <w:rPr>
             <w:rStyle w:val="Hyperlink"/>
@@ -2975,7 +2999,7 @@
           <w:rPr>
             <w:webHidden/>
           </w:rPr>
-          <w:instrText xml:space="preserve"> PAGEREF _Toc313537918 \h </w:instrText>
+          <w:instrText xml:space="preserve"> PAGEREF _Toc313864854 \h </w:instrText>
         </w:r>
         <w:r>
           <w:rPr>
@@ -2992,7 +3016,7 @@
           <w:rPr>
             <w:webHidden/>
           </w:rPr>
-          <w:t>4</w:t>
+          <w:t>7</w:t>
         </w:r>
         <w:r>
           <w:rPr>
@@ -3014,7 +3038,7 @@
           <w:lang w:eastAsia="vi-VN"/>
         </w:rPr>
       </w:pPr>
-      <w:hyperlink w:anchor="_Toc313537919" w:history="1">
+      <w:hyperlink w:anchor="_Toc313864855" w:history="1">
         <w:r>
           <w:rPr>
             <w:rStyle w:val="Hyperlink"/>
@@ -3053,7 +3077,7 @@
           <w:rPr>
             <w:webHidden/>
           </w:rPr>
-          <w:instrText xml:space="preserve"> PAGEREF _Toc313537919 \h </w:instrText>
+          <w:instrText xml:space="preserve"> PAGEREF _Toc313864855 \h </w:instrText>
         </w:r>
         <w:r>
           <w:rPr>
@@ -3070,7 +3094,7 @@
           <w:rPr>
             <w:webHidden/>
           </w:rPr>
-          <w:t>4</w:t>
+          <w:t>7</w:t>
         </w:r>
         <w:r>
           <w:rPr>
@@ -3089,7 +3113,7 @@
           <w:lang w:eastAsia="vi-VN"/>
         </w:rPr>
       </w:pPr>
-      <w:hyperlink w:anchor="_Toc313537920" w:history="1">
+      <w:hyperlink w:anchor="_Toc313864856" w:history="1">
         <w:r>
           <w:rPr>
             <w:rStyle w:val="Hyperlink"/>
@@ -3113,7 +3137,7 @@
           <w:rPr>
             <w:webHidden/>
           </w:rPr>
-          <w:instrText xml:space="preserve"> PAGEREF _Toc313537920 \h </w:instrText>
+          <w:instrText xml:space="preserve"> PAGEREF _Toc313864856 \h </w:instrText>
         </w:r>
         <w:r>
           <w:rPr>
@@ -3130,7 +3154,7 @@
           <w:rPr>
             <w:webHidden/>
           </w:rPr>
-          <w:t>4</w:t>
+          <w:t>7</w:t>
         </w:r>
         <w:r>
           <w:rPr>
@@ -3149,7 +3173,7 @@
           <w:lang w:eastAsia="vi-VN"/>
         </w:rPr>
       </w:pPr>
-      <w:hyperlink w:anchor="_Toc313537921" w:history="1">
+      <w:hyperlink w:anchor="_Toc313864857" w:history="1">
         <w:r>
           <w:rPr>
             <w:rStyle w:val="Hyperlink"/>
@@ -3173,7 +3197,7 @@
           <w:rPr>
             <w:webHidden/>
           </w:rPr>
-          <w:instrText xml:space="preserve"> PAGEREF _Toc313537921 \h </w:instrText>
+          <w:instrText xml:space="preserve"> PAGEREF _Toc313864857 \h </w:instrText>
         </w:r>
         <w:r>
           <w:rPr>
@@ -3190,7 +3214,7 @@
           <w:rPr>
             <w:webHidden/>
           </w:rPr>
-          <w:t>5</w:t>
+          <w:t>7</w:t>
         </w:r>
         <w:r>
           <w:rPr>
@@ -3212,7 +3236,7 @@
           <w:lang w:eastAsia="vi-VN"/>
         </w:rPr>
       </w:pPr>
-      <w:hyperlink w:anchor="_Toc313537922" w:history="1">
+      <w:hyperlink w:anchor="_Toc313864858" w:history="1">
         <w:r>
           <w:rPr>
             <w:rStyle w:val="Hyperlink"/>
@@ -3233,6 +3257,300 @@
             <w:rStyle w:val="Hyperlink"/>
             <w:lang w:val="en-US"/>
           </w:rPr>
+          <w:t>Ghi chú</w:t>
+        </w:r>
+        <w:r>
+          <w:rPr>
+            <w:webHidden/>
+          </w:rPr>
+          <w:tab/>
+        </w:r>
+        <w:r>
+          <w:rPr>
+            <w:webHidden/>
+          </w:rPr>
+          <w:fldChar w:fldCharType="begin"/>
+        </w:r>
+        <w:r>
+          <w:rPr>
+            <w:webHidden/>
+          </w:rPr>
+          <w:instrText xml:space="preserve"> PAGEREF _Toc313864858 \h </w:instrText>
+        </w:r>
+        <w:r>
+          <w:rPr>
+            <w:webHidden/>
+          </w:rPr>
+        </w:r>
+        <w:r>
+          <w:rPr>
+            <w:webHidden/>
+          </w:rPr>
+          <w:fldChar w:fldCharType="separate"/>
+        </w:r>
+        <w:r>
+          <w:rPr>
+            <w:webHidden/>
+          </w:rPr>
+          <w:t>7</w:t>
+        </w:r>
+        <w:r>
+          <w:rPr>
+            <w:webHidden/>
+          </w:rPr>
+          <w:fldChar w:fldCharType="end"/>
+        </w:r>
+      </w:hyperlink>
+    </w:p>
+    <w:p>
+      <w:pPr>
+        <w:pStyle w:val="TOC2"/>
+        <w:tabs>
+          <w:tab w:val="left" w:pos="864"/>
+        </w:tabs>
+        <w:rPr>
+          <w:rFonts w:asciiTheme="minorHAnsi" w:eastAsiaTheme="minorEastAsia" w:hAnsiTheme="minorHAnsi" w:cstheme="minorBidi"/>
+          <w:szCs w:val="22"/>
+          <w:lang w:eastAsia="vi-VN"/>
+        </w:rPr>
+      </w:pPr>
+      <w:hyperlink w:anchor="_Toc313864859" w:history="1">
+        <w:r>
+          <w:rPr>
+            <w:rStyle w:val="Hyperlink"/>
+            <w:lang w:val="en-US"/>
+          </w:rPr>
+          <w:t>1)</w:t>
+        </w:r>
+        <w:r>
+          <w:rPr>
+            <w:rFonts w:asciiTheme="minorHAnsi" w:eastAsiaTheme="minorEastAsia" w:hAnsiTheme="minorHAnsi" w:cstheme="minorBidi"/>
+            <w:szCs w:val="22"/>
+            <w:lang w:eastAsia="vi-VN"/>
+          </w:rPr>
+          <w:tab/>
+        </w:r>
+        <w:r>
+          <w:rPr>
+            <w:rStyle w:val="Hyperlink"/>
+            <w:lang w:val="en-US"/>
+          </w:rPr>
+          <w:t>Các trình duyệt đã kiểm thử giao diện</w:t>
+        </w:r>
+        <w:r>
+          <w:rPr>
+            <w:webHidden/>
+          </w:rPr>
+          <w:tab/>
+        </w:r>
+        <w:r>
+          <w:rPr>
+            <w:webHidden/>
+          </w:rPr>
+          <w:fldChar w:fldCharType="begin"/>
+        </w:r>
+        <w:r>
+          <w:rPr>
+            <w:webHidden/>
+          </w:rPr>
+          <w:instrText xml:space="preserve"> PAGEREF _Toc313864859 \h </w:instrText>
+        </w:r>
+        <w:r>
+          <w:rPr>
+            <w:webHidden/>
+          </w:rPr>
+        </w:r>
+        <w:r>
+          <w:rPr>
+            <w:webHidden/>
+          </w:rPr>
+          <w:fldChar w:fldCharType="separate"/>
+        </w:r>
+        <w:r>
+          <w:rPr>
+            <w:webHidden/>
+          </w:rPr>
+          <w:t>7</w:t>
+        </w:r>
+        <w:r>
+          <w:rPr>
+            <w:webHidden/>
+          </w:rPr>
+          <w:fldChar w:fldCharType="end"/>
+        </w:r>
+      </w:hyperlink>
+    </w:p>
+    <w:p>
+      <w:pPr>
+        <w:pStyle w:val="TOC2"/>
+        <w:tabs>
+          <w:tab w:val="left" w:pos="864"/>
+        </w:tabs>
+        <w:rPr>
+          <w:rFonts w:asciiTheme="minorHAnsi" w:eastAsiaTheme="minorEastAsia" w:hAnsiTheme="minorHAnsi" w:cstheme="minorBidi"/>
+          <w:szCs w:val="22"/>
+          <w:lang w:eastAsia="vi-VN"/>
+        </w:rPr>
+      </w:pPr>
+      <w:hyperlink w:anchor="_Toc313864860" w:history="1">
+        <w:r>
+          <w:rPr>
+            <w:rStyle w:val="Hyperlink"/>
+            <w:lang w:val="en-US"/>
+          </w:rPr>
+          <w:t>2)</w:t>
+        </w:r>
+        <w:r>
+          <w:rPr>
+            <w:rFonts w:asciiTheme="minorHAnsi" w:eastAsiaTheme="minorEastAsia" w:hAnsiTheme="minorHAnsi" w:cstheme="minorBidi"/>
+            <w:szCs w:val="22"/>
+            <w:lang w:eastAsia="vi-VN"/>
+          </w:rPr>
+          <w:tab/>
+        </w:r>
+        <w:r>
+          <w:rPr>
+            <w:rStyle w:val="Hyperlink"/>
+            <w:lang w:val="en-US"/>
+          </w:rPr>
+          <w:t>Lỗi khi dùng chức năng Map</w:t>
+        </w:r>
+        <w:r>
+          <w:rPr>
+            <w:webHidden/>
+          </w:rPr>
+          <w:tab/>
+        </w:r>
+        <w:r>
+          <w:rPr>
+            <w:webHidden/>
+          </w:rPr>
+          <w:fldChar w:fldCharType="begin"/>
+        </w:r>
+        <w:r>
+          <w:rPr>
+            <w:webHidden/>
+          </w:rPr>
+          <w:instrText xml:space="preserve"> PAGEREF _Toc313864860 \h </w:instrText>
+        </w:r>
+        <w:r>
+          <w:rPr>
+            <w:webHidden/>
+          </w:rPr>
+        </w:r>
+        <w:r>
+          <w:rPr>
+            <w:webHidden/>
+          </w:rPr>
+          <w:fldChar w:fldCharType="separate"/>
+        </w:r>
+        <w:r>
+          <w:rPr>
+            <w:webHidden/>
+          </w:rPr>
+          <w:t>7</w:t>
+        </w:r>
+        <w:r>
+          <w:rPr>
+            <w:webHidden/>
+          </w:rPr>
+          <w:fldChar w:fldCharType="end"/>
+        </w:r>
+      </w:hyperlink>
+    </w:p>
+    <w:p>
+      <w:pPr>
+        <w:pStyle w:val="TOC2"/>
+        <w:rPr>
+          <w:rFonts w:asciiTheme="minorHAnsi" w:eastAsiaTheme="minorEastAsia" w:hAnsiTheme="minorHAnsi" w:cstheme="minorBidi"/>
+          <w:szCs w:val="22"/>
+          <w:lang w:eastAsia="vi-VN"/>
+        </w:rPr>
+      </w:pPr>
+      <w:hyperlink w:anchor="_Toc313864861" w:history="1">
+        <w:r>
+          <w:rPr>
+            <w:rStyle w:val="Hyperlink"/>
+            <w:lang w:val="en-US"/>
+          </w:rPr>
+          <w:t>3)</w:t>
+        </w:r>
+        <w:r>
+          <w:rPr>
+            <w:webHidden/>
+          </w:rPr>
+          <w:tab/>
+        </w:r>
+        <w:r>
+          <w:rPr>
+            <w:webHidden/>
+          </w:rPr>
+          <w:fldChar w:fldCharType="begin"/>
+        </w:r>
+        <w:r>
+          <w:rPr>
+            <w:webHidden/>
+          </w:rPr>
+          <w:instrText xml:space="preserve"> PAGEREF _Toc313864861 \h </w:instrText>
+        </w:r>
+        <w:r>
+          <w:rPr>
+            <w:webHidden/>
+          </w:rPr>
+        </w:r>
+        <w:r>
+          <w:rPr>
+            <w:webHidden/>
+          </w:rPr>
+          <w:fldChar w:fldCharType="separate"/>
+        </w:r>
+        <w:r>
+          <w:rPr>
+            <w:webHidden/>
+          </w:rPr>
+          <w:t>7</w:t>
+        </w:r>
+        <w:r>
+          <w:rPr>
+            <w:webHidden/>
+          </w:rPr>
+          <w:fldChar w:fldCharType="end"/>
+        </w:r>
+      </w:hyperlink>
+    </w:p>
+    <w:p>
+      <w:pPr>
+        <w:pStyle w:val="TOC1"/>
+        <w:tabs>
+          <w:tab w:val="left" w:pos="864"/>
+        </w:tabs>
+        <w:rPr>
+          <w:rFonts w:asciiTheme="minorHAnsi" w:eastAsiaTheme="minorEastAsia" w:hAnsiTheme="minorHAnsi" w:cstheme="minorBidi"/>
+          <w:szCs w:val="22"/>
+          <w:lang w:eastAsia="vi-VN"/>
+        </w:rPr>
+      </w:pPr>
+      <w:hyperlink w:anchor="_Toc313864862" w:history="1">
+        <w:r>
+          <w:rPr>
+            <w:rStyle w:val="Hyperlink"/>
+            <w:lang w:val="en-US"/>
+          </w:rPr>
+          <w:t>V.</w:t>
+        </w:r>
+        <w:r>
+          <w:rPr>
+            <w:rFonts w:asciiTheme="minorHAnsi" w:eastAsiaTheme="minorEastAsia" w:hAnsiTheme="minorHAnsi" w:cstheme="minorBidi"/>
+            <w:szCs w:val="22"/>
+            <w:lang w:eastAsia="vi-VN"/>
+          </w:rPr>
+          <w:tab/>
+        </w:r>
+        <w:r>
+          <w:rPr>
+            <w:rStyle w:val="Hyperlink"/>
+            <w:lang w:val="en-US"/>
+          </w:rPr>
           <w:t>Tài liệu tham khảo</w:t>
         </w:r>
         <w:r>
@@ -3251,7 +3569,7 @@
           <w:rPr>
             <w:webHidden/>
           </w:rPr>
-          <w:instrText xml:space="preserve"> PAGEREF _Toc313537922 \h </w:instrText>
+          <w:instrText xml:space="preserve"> PAGEREF _Toc313864862 \h </w:instrText>
         </w:r>
         <w:r>
           <w:rPr>
@@ -3268,7 +3586,7 @@
           <w:rPr>
             <w:webHidden/>
           </w:rPr>
-          <w:t>5</w:t>
+          <w:t>7</w:t>
         </w:r>
         <w:r>
           <w:rPr>
@@ -3366,7 +3684,7 @@
           <w:lang w:val="en-US"/>
         </w:rPr>
       </w:pPr>
-      <w:bookmarkStart w:id="0" w:name="_Toc313537906"/>
+      <w:bookmarkStart w:id="0" w:name="_Toc313864842"/>
       <w:r>
         <w:rPr>
           <w:rFonts w:ascii="Times New Roman" w:hAnsi="Times New Roman"/>
@@ -3377,6 +3695,512 @@
         <w:t>Giới thiệu</w:t>
       </w:r>
       <w:bookmarkEnd w:id="0"/>
+    </w:p>
+    <w:p>
+      <w:pPr>
+        <w:pStyle w:val="MainTitle"/>
+        <w:numPr>
+          <w:ilvl w:val="1"/>
+          <w:numId w:val="3"/>
+        </w:numPr>
+        <w:spacing w:before="0" w:after="0"/>
+        <w:ind w:left="1134"/>
+        <w:contextualSpacing/>
+        <w:jc w:val="both"/>
+        <w:outlineLvl w:val="1"/>
+        <w:rPr>
+          <w:rFonts w:ascii="Times New Roman" w:hAnsi="Times New Roman"/>
+          <w:b w:val="0"/>
+          <w:sz w:val="24"/>
+          <w:szCs w:val="24"/>
+          <w:lang w:val="en-US"/>
+        </w:rPr>
+      </w:pPr>
+      <w:bookmarkStart w:id="1" w:name="_Toc313864843"/>
+      <w:r>
+        <w:rPr>
+          <w:rFonts w:ascii="Times New Roman" w:hAnsi="Times New Roman"/>
+          <w:b w:val="0"/>
+          <w:sz w:val="24"/>
+          <w:szCs w:val="24"/>
+          <w:lang w:val="en-US"/>
+        </w:rPr>
+        <w:t>Ý tưởng</w:t>
+      </w:r>
+      <w:bookmarkEnd w:id="1"/>
+    </w:p>
+    <w:p>
+      <w:pPr>
+        <w:pStyle w:val="MainTitle"/>
+        <w:spacing w:before="0" w:after="0"/>
+        <w:ind w:left="1134" w:firstLine="306"/>
+        <w:contextualSpacing/>
+        <w:jc w:val="both"/>
+        <w:rPr>
+          <w:rFonts w:ascii="Times New Roman" w:hAnsi="Times New Roman"/>
+          <w:b w:val="0"/>
+          <w:sz w:val="24"/>
+          <w:szCs w:val="24"/>
+          <w:lang w:val="en-US"/>
+        </w:rPr>
+      </w:pPr>
+      <w:r>
+        <w:rPr>
+          <w:rFonts w:ascii="Times New Roman" w:hAnsi="Times New Roman"/>
+          <w:b w:val="0"/>
+          <w:sz w:val="24"/>
+          <w:szCs w:val="24"/>
+          <w:lang w:val="en-US"/>
+        </w:rPr>
+        <w:t>Với một lượng thông tin quá lớn trên internet hiện nay thì việc tìm kiếm tỏ ra không hiệu quả cho dù các search engine liên tục được cải tiến. Chính vì vậy một trang web SumUpApp được ra đời để phần nào giải quyết vấn đề đó.</w:t>
+      </w:r>
+    </w:p>
+    <w:p>
+      <w:pPr>
+        <w:pStyle w:val="MainTitle"/>
+        <w:spacing w:before="0" w:after="0"/>
+        <w:ind w:left="1134" w:firstLine="306"/>
+        <w:contextualSpacing/>
+        <w:jc w:val="both"/>
+        <w:rPr>
+          <w:rFonts w:ascii="Times New Roman" w:hAnsi="Times New Roman"/>
+          <w:b w:val="0"/>
+          <w:sz w:val="24"/>
+          <w:szCs w:val="24"/>
+          <w:lang w:val="en-US"/>
+        </w:rPr>
+      </w:pPr>
+      <w:r>
+        <w:rPr>
+          <w:rFonts w:ascii="Times New Roman" w:hAnsi="Times New Roman"/>
+          <w:b w:val="0"/>
+          <w:sz w:val="24"/>
+          <w:szCs w:val="24"/>
+          <w:lang w:val="en-US"/>
+        </w:rPr>
+        <w:t>Trang web này chỉ mới ở giai đoạn thử nghiệm nhưng cũng có một số chức năng nổi bật như sau:</w:t>
+      </w:r>
+    </w:p>
+    <w:p>
+      <w:pPr>
+        <w:pStyle w:val="MainTitle"/>
+        <w:numPr>
+          <w:ilvl w:val="0"/>
+          <w:numId w:val="29"/>
+        </w:numPr>
+        <w:spacing w:before="0" w:after="0"/>
+        <w:ind w:left="1843"/>
+        <w:contextualSpacing/>
+        <w:jc w:val="both"/>
+        <w:rPr>
+          <w:rFonts w:ascii="Times New Roman" w:hAnsi="Times New Roman"/>
+          <w:b w:val="0"/>
+          <w:sz w:val="24"/>
+          <w:szCs w:val="24"/>
+          <w:lang w:val="en-US"/>
+        </w:rPr>
+      </w:pPr>
+      <w:r>
+        <w:rPr>
+          <w:rFonts w:ascii="Times New Roman" w:hAnsi="Times New Roman"/>
+          <w:b w:val="0"/>
+          <w:sz w:val="24"/>
+          <w:szCs w:val="24"/>
+          <w:lang w:val="en-US"/>
+        </w:rPr>
+        <w:t>Thao tác với google map: tìm kiếm địa điểm, thêm-xóa-cập nhật địa điểm, tìm địa điểm gần nhất theo danh mục, tìm địa điểm hiện tại.</w:t>
+      </w:r>
+    </w:p>
+    <w:p>
+      <w:pPr>
+        <w:pStyle w:val="MainTitle"/>
+        <w:numPr>
+          <w:ilvl w:val="0"/>
+          <w:numId w:val="29"/>
+        </w:numPr>
+        <w:spacing w:before="0" w:after="0"/>
+        <w:ind w:left="1843"/>
+        <w:contextualSpacing/>
+        <w:jc w:val="both"/>
+        <w:rPr>
+          <w:rFonts w:ascii="Times New Roman" w:hAnsi="Times New Roman"/>
+          <w:b w:val="0"/>
+          <w:sz w:val="24"/>
+          <w:szCs w:val="24"/>
+          <w:lang w:val="en-US"/>
+        </w:rPr>
+      </w:pPr>
+      <w:r>
+        <w:rPr>
+          <w:rFonts w:ascii="Times New Roman" w:hAnsi="Times New Roman"/>
+          <w:b w:val="0"/>
+          <w:sz w:val="24"/>
+          <w:szCs w:val="24"/>
+          <w:lang w:val="en-US"/>
+        </w:rPr>
+        <w:t>Tìm kiếm tổng hợp: tìm kiểm kết quả tổng hợp từ Google và Bing, đồng thời có thể chuyển ngữ kết quả sang ngôn ngữ khác nếu cần.</w:t>
+      </w:r>
+    </w:p>
+    <w:p>
+      <w:pPr>
+        <w:pStyle w:val="MainTitle"/>
+        <w:numPr>
+          <w:ilvl w:val="0"/>
+          <w:numId w:val="29"/>
+        </w:numPr>
+        <w:spacing w:before="0" w:after="0"/>
+        <w:ind w:left="1843"/>
+        <w:contextualSpacing/>
+        <w:jc w:val="both"/>
+        <w:rPr>
+          <w:rFonts w:ascii="Times New Roman" w:hAnsi="Times New Roman"/>
+          <w:b w:val="0"/>
+          <w:sz w:val="24"/>
+          <w:szCs w:val="24"/>
+          <w:lang w:val="en-US"/>
+        </w:rPr>
+      </w:pPr>
+      <w:r>
+        <w:rPr>
+          <w:rFonts w:ascii="Times New Roman" w:hAnsi="Times New Roman"/>
+          <w:b w:val="0"/>
+          <w:sz w:val="24"/>
+          <w:szCs w:val="24"/>
+          <w:lang w:val="en-US"/>
+        </w:rPr>
+        <w:t>Dịch thuật: dịch một từ hay một đoạn văn với độ chính xác cao và nhanh chóng.</w:t>
+      </w:r>
+    </w:p>
+    <w:p>
+      <w:pPr>
+        <w:pStyle w:val="MainTitle"/>
+        <w:numPr>
+          <w:ilvl w:val="0"/>
+          <w:numId w:val="29"/>
+        </w:numPr>
+        <w:spacing w:before="0" w:after="0"/>
+        <w:ind w:left="1843"/>
+        <w:contextualSpacing/>
+        <w:jc w:val="both"/>
+        <w:rPr>
+          <w:rFonts w:ascii="Times New Roman" w:hAnsi="Times New Roman"/>
+          <w:b w:val="0"/>
+          <w:sz w:val="24"/>
+          <w:szCs w:val="24"/>
+          <w:lang w:val="en-US"/>
+        </w:rPr>
+      </w:pPr>
+      <w:r>
+        <w:rPr>
+          <w:rFonts w:ascii="Times New Roman" w:hAnsi="Times New Roman"/>
+          <w:b w:val="0"/>
+          <w:sz w:val="24"/>
+          <w:szCs w:val="24"/>
+          <w:lang w:val="en-US"/>
+        </w:rPr>
+        <w:t>Chơi game caro: chơi game với máy tính nhiều thử thách hoặc với có thể chơi với người chơi khác trực tiếp trên trang web.</w:t>
+      </w:r>
+    </w:p>
+    <w:p>
+      <w:pPr>
+        <w:pStyle w:val="MainTitle"/>
+        <w:numPr>
+          <w:ilvl w:val="0"/>
+          <w:numId w:val="29"/>
+        </w:numPr>
+        <w:spacing w:before="0" w:after="0"/>
+        <w:ind w:left="1843"/>
+        <w:contextualSpacing/>
+        <w:jc w:val="both"/>
+        <w:rPr>
+          <w:rFonts w:ascii="Times New Roman" w:hAnsi="Times New Roman"/>
+          <w:b w:val="0"/>
+          <w:sz w:val="24"/>
+          <w:szCs w:val="24"/>
+          <w:lang w:val="en-US"/>
+        </w:rPr>
+      </w:pPr>
+      <w:r>
+        <w:rPr>
+          <w:rFonts w:ascii="Times New Roman" w:hAnsi="Times New Roman"/>
+          <w:b w:val="0"/>
+          <w:sz w:val="24"/>
+          <w:szCs w:val="24"/>
+          <w:lang w:val="en-US"/>
+        </w:rPr>
+        <w:t>Xem tin tức tổng hợp: xem các tin tức mới nhất với nội dung chính xác và cập nhật liên tục.</w:t>
+      </w:r>
+    </w:p>
+    <w:p>
+      <w:pPr>
+        <w:pStyle w:val="MainTitle"/>
+        <w:numPr>
+          <w:ilvl w:val="1"/>
+          <w:numId w:val="3"/>
+        </w:numPr>
+        <w:spacing w:before="0" w:after="0"/>
+        <w:ind w:left="1134"/>
+        <w:contextualSpacing/>
+        <w:jc w:val="both"/>
+        <w:outlineLvl w:val="1"/>
+        <w:rPr>
+          <w:rFonts w:ascii="Times New Roman" w:hAnsi="Times New Roman"/>
+          <w:b w:val="0"/>
+          <w:sz w:val="24"/>
+          <w:szCs w:val="24"/>
+          <w:lang w:val="en-US"/>
+        </w:rPr>
+      </w:pPr>
+      <w:bookmarkStart w:id="2" w:name="_Toc313864844"/>
+      <w:r>
+        <w:rPr>
+          <w:rFonts w:ascii="Times New Roman" w:hAnsi="Times New Roman"/>
+          <w:b w:val="0"/>
+          <w:sz w:val="24"/>
+          <w:szCs w:val="24"/>
+          <w:lang w:val="en-US"/>
+        </w:rPr>
+        <w:t>Khả năng áp dụng</w:t>
+      </w:r>
+      <w:bookmarkEnd w:id="2"/>
+    </w:p>
+    <w:p>
+      <w:pPr>
+        <w:pStyle w:val="MainTitle"/>
+        <w:spacing w:before="0" w:after="0"/>
+        <w:ind w:left="1134" w:firstLine="306"/>
+        <w:contextualSpacing/>
+        <w:jc w:val="both"/>
+        <w:rPr>
+          <w:rFonts w:ascii="Times New Roman" w:hAnsi="Times New Roman"/>
+          <w:b w:val="0"/>
+          <w:sz w:val="24"/>
+          <w:szCs w:val="24"/>
+          <w:lang w:val="en-US"/>
+        </w:rPr>
+      </w:pPr>
+      <w:r>
+        <w:rPr>
+          <w:rFonts w:ascii="Times New Roman" w:hAnsi="Times New Roman"/>
+          <w:b w:val="0"/>
+          <w:sz w:val="24"/>
+          <w:szCs w:val="24"/>
+          <w:lang w:val="en-US"/>
+        </w:rPr>
+        <w:t>Trang web chỉ mới ở giai đoạn sơ khởi nên số chức năng còn hạn chế. Nhưng với các chức năng đã hoàn thành thì hoàn toàn có thể cải tiến thêm nhiều chức năng mới để cạnh tranh với các trang web đã có trên thị trường.</w:t>
+      </w:r>
+    </w:p>
+    <w:p>
+      <w:pPr>
+        <w:pStyle w:val="MainTitle"/>
+        <w:spacing w:before="0" w:after="0"/>
+        <w:ind w:left="1134" w:firstLine="306"/>
+        <w:contextualSpacing/>
+        <w:jc w:val="both"/>
+        <w:rPr>
+          <w:rFonts w:ascii="Times New Roman" w:hAnsi="Times New Roman"/>
+          <w:b w:val="0"/>
+          <w:sz w:val="24"/>
+          <w:szCs w:val="24"/>
+          <w:lang w:val="en-US"/>
+        </w:rPr>
+      </w:pPr>
+      <w:r>
+        <w:rPr>
+          <w:rFonts w:ascii="Times New Roman" w:hAnsi="Times New Roman"/>
+          <w:b w:val="0"/>
+          <w:sz w:val="24"/>
+          <w:szCs w:val="24"/>
+          <w:lang w:val="en-US"/>
+        </w:rPr>
+        <w:t>Trang web có thể được cải tiến để phù hợp khi xem trên thiết bị di động, tăng tốc độ truy xuất thông tin.</w:t>
+      </w:r>
+    </w:p>
+    <w:p>
+      <w:pPr>
+        <w:pStyle w:val="MainTitle"/>
+        <w:spacing w:before="0" w:after="0"/>
+        <w:ind w:left="1134" w:firstLine="306"/>
+        <w:contextualSpacing/>
+        <w:jc w:val="both"/>
+        <w:rPr>
+          <w:rFonts w:ascii="Times New Roman" w:hAnsi="Times New Roman"/>
+          <w:b w:val="0"/>
+          <w:sz w:val="24"/>
+          <w:szCs w:val="24"/>
+          <w:lang w:val="en-US"/>
+        </w:rPr>
+      </w:pPr>
+      <w:r>
+        <w:rPr>
+          <w:rFonts w:ascii="Times New Roman" w:hAnsi="Times New Roman"/>
+          <w:b w:val="0"/>
+          <w:sz w:val="24"/>
+          <w:szCs w:val="24"/>
+          <w:lang w:val="en-US"/>
+        </w:rPr>
+        <w:t>Chức năng tìm kiếm có thể cải tiến để thêm một số nguồn nhằm tăng độ chính xác của kết quả tìm kiếm.</w:t>
+      </w:r>
+    </w:p>
+    <w:p>
+      <w:pPr>
+        <w:pStyle w:val="MainTitle"/>
+        <w:spacing w:before="0" w:after="0"/>
+        <w:ind w:left="1134" w:firstLine="306"/>
+        <w:contextualSpacing/>
+        <w:jc w:val="both"/>
+        <w:rPr>
+          <w:rFonts w:ascii="Times New Roman" w:hAnsi="Times New Roman"/>
+          <w:b w:val="0"/>
+          <w:sz w:val="24"/>
+          <w:szCs w:val="24"/>
+          <w:lang w:val="en-US"/>
+        </w:rPr>
+      </w:pPr>
+      <w:r>
+        <w:rPr>
+          <w:rFonts w:ascii="Times New Roman" w:hAnsi="Times New Roman"/>
+          <w:b w:val="0"/>
+          <w:sz w:val="24"/>
+          <w:szCs w:val="24"/>
+          <w:lang w:val="en-US"/>
+        </w:rPr>
+        <w:t>Bản đồ có thể cải tiến để hiển thị thêm nhiều thông tin như thời tiết, các sự kiện nổi bật, thông tin du lịch, món ăn nổi bật.</w:t>
+      </w:r>
+    </w:p>
+    <w:p>
+      <w:pPr>
+        <w:pStyle w:val="MainTitle"/>
+        <w:spacing w:before="0" w:after="0"/>
+        <w:ind w:left="1134" w:firstLine="306"/>
+        <w:contextualSpacing/>
+        <w:jc w:val="both"/>
+        <w:rPr>
+          <w:rFonts w:ascii="Times New Roman" w:hAnsi="Times New Roman"/>
+          <w:b w:val="0"/>
+          <w:sz w:val="24"/>
+          <w:szCs w:val="24"/>
+          <w:lang w:val="en-US"/>
+        </w:rPr>
+      </w:pPr>
+      <w:r>
+        <w:rPr>
+          <w:rFonts w:ascii="Times New Roman" w:hAnsi="Times New Roman"/>
+          <w:b w:val="0"/>
+          <w:sz w:val="24"/>
+          <w:szCs w:val="24"/>
+          <w:lang w:val="en-US"/>
+        </w:rPr>
+        <w:t>Chức năng chuyển ngữ có thể tích hợp thêm phần phát âm để giúp người dùng hài lòng hơn khi sử dụng.</w:t>
+      </w:r>
+    </w:p>
+    <w:p>
+      <w:pPr>
+        <w:pStyle w:val="MainTitle"/>
+        <w:spacing w:before="0" w:after="0"/>
+        <w:ind w:left="1134" w:firstLine="306"/>
+        <w:contextualSpacing/>
+        <w:jc w:val="both"/>
+        <w:rPr>
+          <w:rFonts w:ascii="Times New Roman" w:hAnsi="Times New Roman"/>
+          <w:b w:val="0"/>
+          <w:sz w:val="24"/>
+          <w:szCs w:val="24"/>
+          <w:lang w:val="en-US"/>
+        </w:rPr>
+      </w:pPr>
+      <w:r>
+        <w:rPr>
+          <w:rFonts w:ascii="Times New Roman" w:hAnsi="Times New Roman"/>
+          <w:b w:val="0"/>
+          <w:sz w:val="24"/>
+          <w:szCs w:val="24"/>
+          <w:lang w:val="en-US"/>
+        </w:rPr>
+        <w:t xml:space="preserve">Chức năng chơi game caro có thể cải tiến để có thể chơi cờ tướng, cờ vua, cờ vây và các trò </w:t>
+      </w:r>
+      <w:r>
+        <w:rPr>
+          <w:rFonts w:ascii="Times New Roman" w:hAnsi="Times New Roman"/>
+          <w:b w:val="0"/>
+          <w:sz w:val="24"/>
+          <w:szCs w:val="24"/>
+          <w:lang w:val="en-US"/>
+        </w:rPr>
+        <w:t>chơi phổ biến trên web hiện nay nhằm biến trang web thành một mạng xã hội thu nhỏ.</w:t>
+      </w:r>
+    </w:p>
+    <w:p>
+      <w:pPr>
+        <w:pStyle w:val="MainTitle"/>
+        <w:spacing w:before="0" w:after="0"/>
+        <w:ind w:left="1134" w:firstLine="306"/>
+        <w:contextualSpacing/>
+        <w:jc w:val="both"/>
+        <w:rPr>
+          <w:rFonts w:ascii="Times New Roman" w:hAnsi="Times New Roman"/>
+          <w:b w:val="0"/>
+          <w:sz w:val="24"/>
+          <w:szCs w:val="24"/>
+          <w:lang w:val="en-US"/>
+        </w:rPr>
+      </w:pPr>
+      <w:r>
+        <w:rPr>
+          <w:rFonts w:ascii="Times New Roman" w:hAnsi="Times New Roman"/>
+          <w:b w:val="0"/>
+          <w:sz w:val="24"/>
+          <w:szCs w:val="24"/>
+          <w:lang w:val="en-US"/>
+        </w:rPr>
+        <w:t>Chức năng xem tin tức có thể bổ sung thêm số lượng tin, thông tin chứng khoán, giao dịch bất động sản cho đối tượng người dùng là doanh nhân.</w:t>
+      </w:r>
+    </w:p>
+    <w:p>
+      <w:pPr>
+        <w:pStyle w:val="MainTitle"/>
+        <w:spacing w:before="0" w:after="0"/>
+        <w:ind w:left="1134"/>
+        <w:contextualSpacing/>
+        <w:jc w:val="left"/>
+        <w:rPr>
+          <w:rFonts w:ascii="Times New Roman" w:hAnsi="Times New Roman"/>
+          <w:b w:val="0"/>
+          <w:sz w:val="24"/>
+          <w:szCs w:val="24"/>
+          <w:lang w:val="en-US"/>
+        </w:rPr>
+      </w:pPr>
+    </w:p>
+    <w:p>
+      <w:pPr>
+        <w:pStyle w:val="MainTitle"/>
+        <w:numPr>
+          <w:ilvl w:val="0"/>
+          <w:numId w:val="3"/>
+        </w:numPr>
+        <w:spacing w:before="0" w:after="0"/>
+        <w:contextualSpacing/>
+        <w:jc w:val="left"/>
+        <w:outlineLvl w:val="0"/>
+        <w:rPr>
+          <w:rFonts w:ascii="Times New Roman" w:hAnsi="Times New Roman"/>
+          <w:sz w:val="24"/>
+          <w:szCs w:val="24"/>
+          <w:lang w:val="en-US"/>
+        </w:rPr>
+      </w:pPr>
+      <w:bookmarkStart w:id="3" w:name="_Toc313864845"/>
+      <w:r>
+        <w:rPr>
+          <w:rFonts w:ascii="Times New Roman" w:hAnsi="Times New Roman"/>
+          <w:sz w:val="24"/>
+          <w:szCs w:val="24"/>
+          <w:lang w:val="en-US"/>
+        </w:rPr>
+        <w:t>Chức năng</w:t>
+      </w:r>
+      <w:bookmarkEnd w:id="3"/>
     </w:p>
     <w:p>
       <w:pPr>
@@ -3398,151 +4222,7 @@
           <w:lang w:val="en-US"/>
         </w:rPr>
       </w:pPr>
-      <w:bookmarkStart w:id="1" w:name="_Toc313537907"/>
-      <w:r>
-        <w:rPr>
-          <w:rFonts w:ascii="Times New Roman" w:hAnsi="Times New Roman"/>
-          <w:b w:val="0"/>
-          <w:sz w:val="24"/>
-          <w:szCs w:val="24"/>
-          <w:lang w:val="en-US"/>
-        </w:rPr>
-        <w:t>Ý tưởng</w:t>
-      </w:r>
-      <w:bookmarkEnd w:id="1"/>
-    </w:p>
-    <w:p>
-      <w:pPr>
-        <w:pStyle w:val="MainTitle"/>
-        <w:spacing w:before="0" w:after="0"/>
-        <w:ind w:left="1134"/>
-        <w:contextualSpacing/>
-        <w:jc w:val="left"/>
-        <w:rPr>
-          <w:rFonts w:ascii="Times New Roman" w:hAnsi="Times New Roman"/>
-          <w:b w:val="0"/>
-          <w:sz w:val="24"/>
-          <w:szCs w:val="24"/>
-          <w:lang w:val="en-US"/>
-        </w:rPr>
-      </w:pPr>
-    </w:p>
-    <w:p>
-      <w:pPr>
-        <w:pStyle w:val="MainTitle"/>
-        <w:numPr>
-          <w:ilvl w:val="1"/>
-          <w:numId w:val="3"/>
-        </w:numPr>
-        <w:spacing w:before="0" w:after="0"/>
-        <w:ind w:left="1134"/>
-        <w:contextualSpacing/>
-        <w:jc w:val="left"/>
-        <w:outlineLvl w:val="1"/>
-        <w:rPr>
-          <w:rFonts w:ascii="Times New Roman" w:hAnsi="Times New Roman"/>
-          <w:b w:val="0"/>
-          <w:sz w:val="24"/>
-          <w:szCs w:val="24"/>
-          <w:lang w:val="en-US"/>
-        </w:rPr>
-      </w:pPr>
-      <w:bookmarkStart w:id="2" w:name="_Toc313537908"/>
-      <w:r>
-        <w:rPr>
-          <w:rFonts w:ascii="Times New Roman" w:hAnsi="Times New Roman"/>
-          <w:b w:val="0"/>
-          <w:sz w:val="24"/>
-          <w:szCs w:val="24"/>
-          <w:lang w:val="en-US"/>
-        </w:rPr>
-        <w:t>Khả năng áp dụng</w:t>
-      </w:r>
-      <w:bookmarkEnd w:id="2"/>
-    </w:p>
-    <w:p>
-      <w:pPr>
-        <w:pStyle w:val="MainTitle"/>
-        <w:spacing w:before="0" w:after="0"/>
-        <w:ind w:left="1134"/>
-        <w:contextualSpacing/>
-        <w:jc w:val="left"/>
-        <w:rPr>
-          <w:rFonts w:ascii="Times New Roman" w:hAnsi="Times New Roman"/>
-          <w:b w:val="0"/>
-          <w:sz w:val="24"/>
-          <w:szCs w:val="24"/>
-          <w:lang w:val="en-US"/>
-        </w:rPr>
-      </w:pPr>
-    </w:p>
-    <w:p>
-      <w:pPr>
-        <w:pStyle w:val="MainTitle"/>
-        <w:spacing w:before="0" w:after="0"/>
-        <w:ind w:left="1134"/>
-        <w:contextualSpacing/>
-        <w:jc w:val="left"/>
-        <w:rPr>
-          <w:rFonts w:ascii="Times New Roman" w:hAnsi="Times New Roman"/>
-          <w:b w:val="0"/>
-          <w:sz w:val="24"/>
-          <w:szCs w:val="24"/>
-          <w:lang w:val="en-US"/>
-        </w:rPr>
-      </w:pPr>
-    </w:p>
-    <w:p>
-      <w:pPr>
-        <w:pStyle w:val="MainTitle"/>
-        <w:numPr>
-          <w:ilvl w:val="0"/>
-          <w:numId w:val="3"/>
-        </w:numPr>
-        <w:spacing w:before="0" w:after="0"/>
-        <w:contextualSpacing/>
-        <w:jc w:val="left"/>
-        <w:outlineLvl w:val="0"/>
-        <w:rPr>
-          <w:rFonts w:ascii="Times New Roman" w:hAnsi="Times New Roman"/>
-          <w:sz w:val="24"/>
-          <w:szCs w:val="24"/>
-          <w:lang w:val="en-US"/>
-        </w:rPr>
-      </w:pPr>
-      <w:bookmarkStart w:id="3" w:name="_Toc313537909"/>
-      <w:r>
-        <w:rPr>
-          <w:rFonts w:ascii="Times New Roman" w:hAnsi="Times New Roman"/>
-          <w:sz w:val="24"/>
-          <w:szCs w:val="24"/>
-          <w:lang w:val="en-US"/>
-        </w:rPr>
-        <w:t>Chức năng</w:t>
-      </w:r>
-      <w:bookmarkEnd w:id="3"/>
-    </w:p>
-    <w:p>
-      <w:pPr>
-        <w:pStyle w:val="MainTitle"/>
-        <w:numPr>
-          <w:ilvl w:val="1"/>
-          <w:numId w:val="3"/>
-        </w:numPr>
-        <w:spacing w:before="0" w:after="0"/>
-        <w:ind w:left="1134"/>
-        <w:contextualSpacing/>
-        <w:jc w:val="left"/>
-        <w:outlineLvl w:val="1"/>
-        <w:rPr>
-          <w:rFonts w:ascii="Times New Roman" w:hAnsi="Times New Roman"/>
-          <w:b w:val="0"/>
-          <w:sz w:val="24"/>
-          <w:szCs w:val="24"/>
-          <w:lang w:val="en-US"/>
-        </w:rPr>
-      </w:pPr>
-      <w:bookmarkStart w:id="4" w:name="_Toc313537910"/>
+      <w:bookmarkStart w:id="4" w:name="_Toc313864846"/>
       <w:r>
         <w:rPr>
           <w:rFonts w:ascii="Times New Roman" w:hAnsi="Times New Roman"/>
@@ -3554,184 +4234,6 @@
         <w:t>Tìm kiếm tổng hợp từ Google và Bing</w:t>
       </w:r>
       <w:bookmarkEnd w:id="4"/>
-    </w:p>
-    <w:p>
-      <w:pPr>
-        <w:pStyle w:val="MainTitle"/>
-        <w:spacing w:before="0" w:after="0"/>
-        <w:ind w:left="1134"/>
-        <w:contextualSpacing/>
-        <w:jc w:val="both"/>
-        <w:rPr>
-          <w:rFonts w:ascii="Times New Roman" w:hAnsi="Times New Roman"/>
-          <w:b w:val="0"/>
-          <w:sz w:val="24"/>
-          <w:szCs w:val="24"/>
-          <w:lang w:val="en-US"/>
-        </w:rPr>
-      </w:pPr>
-      <w:r>
-        <w:rPr>
-          <w:rFonts w:ascii="Times New Roman" w:hAnsi="Times New Roman"/>
-          <w:sz w:val="24"/>
-          <w:szCs w:val="24"/>
-          <w:u w:val="single"/>
-          <w:lang w:val="en-US"/>
-        </w:rPr>
-        <w:t>Mô tả:</w:t>
-      </w:r>
-      <w:r>
-        <w:rPr>
-          <w:rFonts w:ascii="Times New Roman" w:hAnsi="Times New Roman"/>
-          <w:b w:val="0"/>
-          <w:sz w:val="24"/>
-          <w:szCs w:val="24"/>
-          <w:lang w:val="en-US"/>
-        </w:rPr>
-        <w:t xml:space="preserve"> n</w:t>
-      </w:r>
-      <w:r>
-        <w:rPr>
-          <w:rFonts w:ascii="Times New Roman" w:hAnsi="Times New Roman"/>
-          <w:b w:val="0"/>
-          <w:sz w:val="24"/>
-          <w:szCs w:val="24"/>
-          <w:lang w:val="en-US"/>
-        </w:rPr>
-        <w:t>gười dùng nhập vào từ khóa</w:t>
-      </w:r>
-      <w:r>
-        <w:rPr>
-          <w:rFonts w:ascii="Times New Roman" w:hAnsi="Times New Roman"/>
-          <w:b w:val="0"/>
-          <w:sz w:val="24"/>
-          <w:szCs w:val="24"/>
-          <w:lang w:val="en-US"/>
-        </w:rPr>
-        <w:t xml:space="preserve">, nhấn nút “Search để tìm kiếm”, nhấn “Next Page” để </w:t>
-      </w:r>
-      <w:r>
-        <w:rPr>
-          <w:rFonts w:ascii="Times New Roman" w:hAnsi="Times New Roman"/>
-          <w:b w:val="0"/>
-          <w:sz w:val="24"/>
-          <w:szCs w:val="24"/>
-          <w:lang w:val="en-US"/>
-        </w:rPr>
-        <w:t>sang trang kế tiếp, “Previous Page” để quay lại trang trước đó. Ngoài ra, người dùng có thể chọn ngôn ngữ muốn hiển thị để trang web tự động dịch và hiển thị lại.</w:t>
-      </w:r>
-    </w:p>
-    <w:p>
-      <w:pPr>
-        <w:pStyle w:val="MainTitle"/>
-        <w:spacing w:before="0" w:after="0"/>
-        <w:ind w:left="1134"/>
-        <w:contextualSpacing/>
-        <w:jc w:val="both"/>
-        <w:rPr>
-          <w:rFonts w:ascii="Times New Roman" w:hAnsi="Times New Roman"/>
-          <w:b w:val="0"/>
-          <w:sz w:val="24"/>
-          <w:szCs w:val="24"/>
-          <w:lang w:val="en-US"/>
-        </w:rPr>
-      </w:pPr>
-      <w:r>
-        <w:rPr>
-          <w:rFonts w:ascii="Times New Roman" w:hAnsi="Times New Roman"/>
-          <w:sz w:val="24"/>
-          <w:szCs w:val="24"/>
-          <w:u w:val="single"/>
-          <w:lang w:val="en-US"/>
-        </w:rPr>
-        <w:t>Giải thích:</w:t>
-      </w:r>
-      <w:r>
-        <w:rPr>
-          <w:rFonts w:ascii="Times New Roman" w:hAnsi="Times New Roman"/>
-          <w:b w:val="0"/>
-          <w:sz w:val="24"/>
-          <w:szCs w:val="24"/>
-          <w:lang w:val="en-US"/>
-        </w:rPr>
-        <w:t xml:space="preserve"> chương trình request lên Google và Bing, nhận kết quả dạng JSON, </w:t>
-      </w:r>
-      <w:r>
-        <w:rPr>
-          <w:rFonts w:ascii="Times New Roman" w:hAnsi="Times New Roman"/>
-          <w:b w:val="0"/>
-          <w:sz w:val="24"/>
-          <w:szCs w:val="24"/>
-          <w:lang w:val="en-US"/>
-        </w:rPr>
-        <w:t xml:space="preserve">phân tích ra, </w:t>
-      </w:r>
-      <w:r>
-        <w:rPr>
-          <w:rFonts w:ascii="Times New Roman" w:hAnsi="Times New Roman"/>
-          <w:b w:val="0"/>
-          <w:sz w:val="24"/>
-          <w:szCs w:val="24"/>
-          <w:lang w:val="en-US"/>
-        </w:rPr>
-        <w:t>tổng hợp lại theo thứ tự kết quả chung, sau đó đến kết quả riêng của Google và cuối cùng là kết quả riêng của Bing.</w:t>
-      </w:r>
-    </w:p>
-    <w:p>
-      <w:pPr>
-        <w:pStyle w:val="MainTitle"/>
-        <w:spacing w:before="0" w:after="0"/>
-        <w:ind w:left="1134"/>
-        <w:contextualSpacing/>
-        <w:jc w:val="both"/>
-        <w:rPr>
-          <w:rFonts w:ascii="Times New Roman" w:hAnsi="Times New Roman"/>
-          <w:b w:val="0"/>
-          <w:sz w:val="24"/>
-          <w:szCs w:val="24"/>
-          <w:lang w:val="en-US"/>
-        </w:rPr>
-      </w:pPr>
-      <w:r>
-        <w:rPr>
-          <w:rFonts w:ascii="Times New Roman" w:hAnsi="Times New Roman"/>
-          <w:sz w:val="24"/>
-          <w:szCs w:val="24"/>
-          <w:u w:val="single"/>
-          <w:lang w:val="en-US"/>
-        </w:rPr>
-        <w:t>Công nghệ áp dụng:</w:t>
-      </w:r>
-      <w:r>
-        <w:rPr>
-          <w:rFonts w:ascii="Times New Roman" w:hAnsi="Times New Roman"/>
-          <w:b w:val="0"/>
-          <w:sz w:val="24"/>
-          <w:szCs w:val="24"/>
-          <w:lang w:val="en-US"/>
-        </w:rPr>
-        <w:t xml:space="preserve"> Google Custom Search API, Bing Search API, </w:t>
-      </w:r>
-      <w:r>
-        <w:rPr>
-          <w:rFonts w:ascii="Times New Roman" w:hAnsi="Times New Roman"/>
-          <w:b w:val="0"/>
-          <w:sz w:val="24"/>
-          <w:szCs w:val="24"/>
-          <w:lang w:val="en-US"/>
-        </w:rPr>
-        <w:t>Microsoft Translator Widget</w:t>
-      </w:r>
-      <w:r>
-        <w:rPr>
-          <w:rFonts w:ascii="Times New Roman" w:hAnsi="Times New Roman"/>
-          <w:b w:val="0"/>
-          <w:sz w:val="24"/>
-          <w:szCs w:val="24"/>
-          <w:lang w:val="en-US"/>
-        </w:rPr>
-        <w:t>.</w:t>
-      </w:r>
     </w:p>
     <w:p>
       <w:pPr>
@@ -3740,25 +4242,25 @@
         <w:contextualSpacing/>
         <w:rPr>
           <w:rFonts w:ascii="Times New Roman" w:hAnsi="Times New Roman"/>
-          <w:b w:val="0"/>
-          <w:sz w:val="24"/>
-          <w:szCs w:val="24"/>
-          <w:lang w:val="en-US"/>
-        </w:rPr>
-      </w:pPr>
-      <w:r>
-        <w:rPr>
-          <w:rFonts w:ascii="Times New Roman" w:hAnsi="Times New Roman"/>
-          <w:b w:val="0"/>
-          <w:sz w:val="24"/>
-          <w:szCs w:val="24"/>
-          <w:lang w:eastAsia="vi-VN"/>
+          <w:sz w:val="24"/>
+          <w:szCs w:val="24"/>
+          <w:u w:val="single"/>
+          <w:lang w:val="en-US"/>
+        </w:rPr>
+      </w:pPr>
+      <w:r>
+        <w:rPr>
+          <w:rFonts w:ascii="Times New Roman" w:hAnsi="Times New Roman"/>
+          <w:b w:val="0"/>
+          <w:sz w:val="24"/>
+          <w:szCs w:val="24"/>
+          <w:lang w:val="en-US"/>
         </w:rPr>
         <w:drawing>
           <wp:inline distT="0" distB="0" distL="0" distR="0">
             <wp:extent cx="6297633" cy="2669468"/>
             <wp:effectExtent l="19050" t="0" r="7917" b="0"/>
-            <wp:docPr id="3" name="Picture 3"/>
+            <wp:docPr id="1" name="Picture 3"/>
             <wp:cNvGraphicFramePr>
               <a:graphicFrameLocks xmlns:a="http://schemas.openxmlformats.org/drawingml/2006/main" noChangeAspect="1"/>
             </wp:cNvGraphicFramePr>
@@ -3804,43 +4306,220 @@
     <w:p>
       <w:pPr>
         <w:pStyle w:val="MainTitle"/>
-        <w:numPr>
-          <w:ilvl w:val="1"/>
-          <w:numId w:val="3"/>
-        </w:numPr>
+        <w:spacing w:before="0" w:after="0"/>
+        <w:ind w:left="1134"/>
+        <w:contextualSpacing/>
+        <w:jc w:val="both"/>
+        <w:rPr>
+          <w:rFonts w:ascii="Times New Roman" w:hAnsi="Times New Roman"/>
+          <w:sz w:val="24"/>
+          <w:szCs w:val="24"/>
+          <w:u w:val="single"/>
+          <w:lang w:val="en-US"/>
+        </w:rPr>
+      </w:pPr>
+    </w:p>
+    <w:p>
+      <w:pPr>
+        <w:pStyle w:val="MainTitle"/>
+        <w:spacing w:before="0" w:after="0"/>
+        <w:ind w:left="1134"/>
+        <w:contextualSpacing/>
+        <w:jc w:val="both"/>
+        <w:rPr>
+          <w:rFonts w:ascii="Times New Roman" w:hAnsi="Times New Roman"/>
+          <w:b w:val="0"/>
+          <w:sz w:val="24"/>
+          <w:szCs w:val="24"/>
+          <w:lang w:val="en-US"/>
+        </w:rPr>
+      </w:pPr>
+      <w:r>
+        <w:rPr>
+          <w:rFonts w:ascii="Times New Roman" w:hAnsi="Times New Roman"/>
+          <w:sz w:val="24"/>
+          <w:szCs w:val="24"/>
+          <w:u w:val="single"/>
+          <w:lang w:val="en-US"/>
+        </w:rPr>
+        <w:lastRenderedPageBreak/>
+        <w:t>Mô tả:</w:t>
+      </w:r>
+      <w:r>
+        <w:rPr>
+          <w:rFonts w:ascii="Times New Roman" w:hAnsi="Times New Roman"/>
+          <w:b w:val="0"/>
+          <w:sz w:val="24"/>
+          <w:szCs w:val="24"/>
+          <w:lang w:val="en-US"/>
+        </w:rPr>
+        <w:t xml:space="preserve"> n</w:t>
+      </w:r>
+      <w:r>
+        <w:rPr>
+          <w:rFonts w:ascii="Times New Roman" w:hAnsi="Times New Roman"/>
+          <w:b w:val="0"/>
+          <w:sz w:val="24"/>
+          <w:szCs w:val="24"/>
+          <w:lang w:val="en-US"/>
+        </w:rPr>
+        <w:t>gười dùng nhập vào từ khóa</w:t>
+      </w:r>
+      <w:r>
+        <w:rPr>
+          <w:rFonts w:ascii="Times New Roman" w:hAnsi="Times New Roman"/>
+          <w:b w:val="0"/>
+          <w:sz w:val="24"/>
+          <w:szCs w:val="24"/>
+          <w:lang w:val="en-US"/>
+        </w:rPr>
+        <w:t xml:space="preserve">, nhấn nút “Search để tìm kiếm”, nhấn “Next Page” để </w:t>
+      </w:r>
+      <w:r>
+        <w:rPr>
+          <w:rFonts w:ascii="Times New Roman" w:hAnsi="Times New Roman"/>
+          <w:b w:val="0"/>
+          <w:sz w:val="24"/>
+          <w:szCs w:val="24"/>
+          <w:lang w:val="en-US"/>
+        </w:rPr>
+        <w:t>sang trang kế tiếp, “Previous Page” để quay lại trang trước đó. Ngoài ra, người dùng có thể chọn ngôn ngữ muốn hiển thị để trang web tự động dịch và hiển thị lại.</w:t>
+      </w:r>
+    </w:p>
+    <w:p>
+      <w:pPr>
+        <w:pStyle w:val="MainTitle"/>
+        <w:spacing w:before="0" w:after="0"/>
+        <w:ind w:left="1134"/>
+        <w:contextualSpacing/>
+        <w:jc w:val="both"/>
+        <w:rPr>
+          <w:rFonts w:ascii="Times New Roman" w:hAnsi="Times New Roman"/>
+          <w:b w:val="0"/>
+          <w:sz w:val="24"/>
+          <w:szCs w:val="24"/>
+          <w:lang w:val="en-US"/>
+        </w:rPr>
+      </w:pPr>
+      <w:r>
+        <w:rPr>
+          <w:rFonts w:ascii="Times New Roman" w:hAnsi="Times New Roman"/>
+          <w:sz w:val="24"/>
+          <w:szCs w:val="24"/>
+          <w:u w:val="single"/>
+          <w:lang w:val="en-US"/>
+        </w:rPr>
+        <w:t>Giải thích:</w:t>
+      </w:r>
+      <w:r>
+        <w:rPr>
+          <w:rFonts w:ascii="Times New Roman" w:hAnsi="Times New Roman"/>
+          <w:b w:val="0"/>
+          <w:sz w:val="24"/>
+          <w:szCs w:val="24"/>
+          <w:lang w:val="en-US"/>
+        </w:rPr>
+        <w:t xml:space="preserve"> chương trình request lên Google và Bing, nhận kết quả dạng JSON, </w:t>
+      </w:r>
+      <w:r>
+        <w:rPr>
+          <w:rFonts w:ascii="Times New Roman" w:hAnsi="Times New Roman"/>
+          <w:b w:val="0"/>
+          <w:sz w:val="24"/>
+          <w:szCs w:val="24"/>
+          <w:lang w:val="en-US"/>
+        </w:rPr>
+        <w:t xml:space="preserve">phân tích ra, </w:t>
+      </w:r>
+      <w:r>
+        <w:rPr>
+          <w:rFonts w:ascii="Times New Roman" w:hAnsi="Times New Roman"/>
+          <w:b w:val="0"/>
+          <w:sz w:val="24"/>
+          <w:szCs w:val="24"/>
+          <w:lang w:val="en-US"/>
+        </w:rPr>
+        <w:t>tổng hợp lại theo thứ tự kết quả chung, sau đó đến kết quả riêng của Google và cuối cùng là kết quả riêng của Bing.</w:t>
+      </w:r>
+    </w:p>
+    <w:p>
+      <w:pPr>
+        <w:pStyle w:val="MainTitle"/>
+        <w:spacing w:before="0" w:after="0"/>
+        <w:ind w:left="1134"/>
+        <w:contextualSpacing/>
+        <w:jc w:val="both"/>
+        <w:rPr>
+          <w:rFonts w:ascii="Times New Roman" w:hAnsi="Times New Roman"/>
+          <w:b w:val="0"/>
+          <w:sz w:val="24"/>
+          <w:szCs w:val="24"/>
+          <w:lang w:val="en-US"/>
+        </w:rPr>
+      </w:pPr>
+      <w:r>
+        <w:rPr>
+          <w:rFonts w:ascii="Times New Roman" w:hAnsi="Times New Roman"/>
+          <w:sz w:val="24"/>
+          <w:szCs w:val="24"/>
+          <w:u w:val="single"/>
+          <w:lang w:val="en-US"/>
+        </w:rPr>
+        <w:t>Công nghệ áp dụng:</w:t>
+      </w:r>
+      <w:r>
+        <w:rPr>
+          <w:rFonts w:ascii="Times New Roman" w:hAnsi="Times New Roman"/>
+          <w:b w:val="0"/>
+          <w:sz w:val="24"/>
+          <w:szCs w:val="24"/>
+          <w:lang w:val="en-US"/>
+        </w:rPr>
+        <w:t xml:space="preserve"> Google Custom Search API, Bing Search API, </w:t>
+      </w:r>
+      <w:r>
+        <w:rPr>
+          <w:rFonts w:ascii="Times New Roman" w:hAnsi="Times New Roman"/>
+          <w:b w:val="0"/>
+          <w:sz w:val="24"/>
+          <w:szCs w:val="24"/>
+          <w:lang w:val="en-US"/>
+        </w:rPr>
+        <w:t>Microsoft Translator Widget</w:t>
+      </w:r>
+      <w:r>
+        <w:rPr>
+          <w:rFonts w:ascii="Times New Roman" w:hAnsi="Times New Roman"/>
+          <w:b w:val="0"/>
+          <w:sz w:val="24"/>
+          <w:szCs w:val="24"/>
+          <w:lang w:val="en-US"/>
+        </w:rPr>
+        <w:t>.</w:t>
+      </w:r>
+    </w:p>
+    <w:p>
+      <w:pPr>
+        <w:pStyle w:val="MainTitle"/>
+        <w:spacing w:before="0" w:after="0"/>
+        <w:contextualSpacing/>
+        <w:rPr>
+          <w:rFonts w:ascii="Times New Roman" w:hAnsi="Times New Roman"/>
+          <w:b w:val="0"/>
+          <w:sz w:val="24"/>
+          <w:szCs w:val="24"/>
+          <w:lang w:val="en-US"/>
+        </w:rPr>
+      </w:pPr>
+    </w:p>
+    <w:p>
+      <w:pPr>
+        <w:pStyle w:val="MainTitle"/>
         <w:spacing w:before="0" w:after="0"/>
         <w:ind w:left="1134"/>
         <w:contextualSpacing/>
         <w:jc w:val="left"/>
         <w:outlineLvl w:val="1"/>
-        <w:rPr>
-          <w:rFonts w:ascii="Times New Roman" w:hAnsi="Times New Roman"/>
-          <w:b w:val="0"/>
-          <w:sz w:val="24"/>
-          <w:szCs w:val="24"/>
-          <w:lang w:val="en-US"/>
-        </w:rPr>
-      </w:pPr>
-      <w:bookmarkStart w:id="5" w:name="_Toc313537911"/>
-      <w:r>
-        <w:rPr>
-          <w:rFonts w:ascii="Times New Roman" w:hAnsi="Times New Roman"/>
-          <w:b w:val="0"/>
-          <w:sz w:val="24"/>
-          <w:szCs w:val="24"/>
-          <w:lang w:val="en-US"/>
-        </w:rPr>
-        <w:t>Dịch thuật</w:t>
-      </w:r>
-      <w:bookmarkEnd w:id="5"/>
-    </w:p>
-    <w:p>
-      <w:pPr>
-        <w:pStyle w:val="MainTitle"/>
-        <w:spacing w:before="0" w:after="0"/>
-        <w:ind w:left="1134"/>
-        <w:contextualSpacing/>
-        <w:jc w:val="left"/>
         <w:rPr>
           <w:rFonts w:ascii="Times New Roman" w:hAnsi="Times New Roman"/>
           <w:b w:val="0"/>
@@ -3870,28 +4549,204 @@
           <w:lang w:val="en-US"/>
         </w:rPr>
       </w:pPr>
-      <w:bookmarkStart w:id="6" w:name="_Toc313537912"/>
-      <w:r>
-        <w:rPr>
-          <w:rFonts w:ascii="Times New Roman" w:hAnsi="Times New Roman"/>
-          <w:b w:val="0"/>
-          <w:sz w:val="24"/>
-          <w:szCs w:val="24"/>
-          <w:lang w:val="en-US"/>
-        </w:rPr>
-        <w:t>Xem bản đồ</w:t>
-      </w:r>
-      <w:r>
-        <w:rPr>
-          <w:rFonts w:ascii="Times New Roman" w:hAnsi="Times New Roman"/>
-          <w:b w:val="0"/>
-          <w:sz w:val="24"/>
-          <w:szCs w:val="24"/>
-          <w:lang w:val="en-US"/>
-        </w:rPr>
-        <w:t xml:space="preserve"> và tìm địa điểm</w:t>
-      </w:r>
-      <w:bookmarkEnd w:id="6"/>
+      <w:bookmarkStart w:id="5" w:name="_Toc313864847"/>
+      <w:r>
+        <w:rPr>
+          <w:rFonts w:ascii="Times New Roman" w:hAnsi="Times New Roman"/>
+          <w:b w:val="0"/>
+          <w:sz w:val="24"/>
+          <w:szCs w:val="24"/>
+          <w:lang w:val="en-US"/>
+        </w:rPr>
+        <w:t>Dịch thuật</w:t>
+      </w:r>
+      <w:bookmarkEnd w:id="5"/>
+    </w:p>
+    <w:p>
+      <w:pPr>
+        <w:pStyle w:val="MainTitle"/>
+        <w:spacing w:before="0" w:after="0"/>
+        <w:contextualSpacing/>
+        <w:jc w:val="left"/>
+        <w:rPr>
+          <w:rFonts w:ascii="Times New Roman" w:hAnsi="Times New Roman"/>
+          <w:b w:val="0"/>
+          <w:sz w:val="24"/>
+          <w:szCs w:val="24"/>
+          <w:lang w:val="en-US"/>
+        </w:rPr>
+      </w:pPr>
+      <w:r>
+        <w:rPr>
+          <w:rFonts w:ascii="Times New Roman" w:hAnsi="Times New Roman"/>
+          <w:b w:val="0"/>
+          <w:sz w:val="24"/>
+          <w:szCs w:val="24"/>
+          <w:lang w:eastAsia="vi-VN"/>
+        </w:rPr>
+        <w:drawing>
+          <wp:inline distT="0" distB="0" distL="0" distR="0">
+            <wp:extent cx="6475730" cy="2927350"/>
+            <wp:effectExtent l="19050" t="0" r="1270" b="0"/>
+            <wp:docPr id="5" name="Picture 5"/>
+            <wp:cNvGraphicFramePr>
+              <a:graphicFrameLocks xmlns:a="http://schemas.openxmlformats.org/drawingml/2006/main" noChangeAspect="1"/>
+            </wp:cNvGraphicFramePr>
+            <a:graphic xmlns:a="http://schemas.openxmlformats.org/drawingml/2006/main">
+              <a:graphicData uri="http://schemas.openxmlformats.org/drawingml/2006/picture">
+                <pic:pic xmlns:pic="http://schemas.openxmlformats.org/drawingml/2006/picture">
+                  <pic:nvPicPr>
+                    <pic:cNvPr id="0" name="Picture 5"/>
+                    <pic:cNvPicPr>
+                      <a:picLocks noChangeAspect="1" noChangeArrowheads="1"/>
+                    </pic:cNvPicPr>
+                  </pic:nvPicPr>
+                  <pic:blipFill>
+                    <a:blip r:embed="rId14" cstate="print"/>
+                    <a:srcRect/>
+                    <a:stretch>
+                      <a:fillRect/>
+                    </a:stretch>
+                  </pic:blipFill>
+                  <pic:spPr bwMode="auto">
+                    <a:xfrm>
+                      <a:off x="0" y="0"/>
+                      <a:ext cx="6475730" cy="2927350"/>
+                    </a:xfrm>
+                    <a:prstGeom prst="rect">
+                      <a:avLst/>
+                    </a:prstGeom>
+                    <a:noFill/>
+                    <a:ln w="9525">
+                      <a:noFill/>
+                      <a:miter lim="800000"/>
+                      <a:headEnd/>
+                      <a:tailEnd/>
+                    </a:ln>
+                  </pic:spPr>
+                </pic:pic>
+              </a:graphicData>
+            </a:graphic>
+          </wp:inline>
+        </w:drawing>
+      </w:r>
+    </w:p>
+    <w:p>
+      <w:pPr>
+        <w:pStyle w:val="MainTitle"/>
+        <w:spacing w:before="0" w:after="0"/>
+        <w:contextualSpacing/>
+        <w:jc w:val="left"/>
+        <w:rPr>
+          <w:rFonts w:ascii="Times New Roman" w:hAnsi="Times New Roman"/>
+          <w:b w:val="0"/>
+          <w:sz w:val="24"/>
+          <w:szCs w:val="24"/>
+          <w:lang w:val="en-US"/>
+        </w:rPr>
+      </w:pPr>
+    </w:p>
+    <w:p>
+      <w:pPr>
+        <w:pStyle w:val="MainTitle"/>
+        <w:spacing w:before="0" w:after="0"/>
+        <w:ind w:left="1134"/>
+        <w:contextualSpacing/>
+        <w:jc w:val="both"/>
+        <w:rPr>
+          <w:rFonts w:ascii="Times New Roman" w:hAnsi="Times New Roman"/>
+          <w:b w:val="0"/>
+          <w:sz w:val="24"/>
+          <w:szCs w:val="24"/>
+          <w:lang w:val="en-US"/>
+        </w:rPr>
+      </w:pPr>
+      <w:r>
+        <w:rPr>
+          <w:rFonts w:ascii="Times New Roman" w:hAnsi="Times New Roman"/>
+          <w:sz w:val="24"/>
+          <w:szCs w:val="24"/>
+          <w:u w:val="single"/>
+          <w:lang w:val="en-US"/>
+        </w:rPr>
+        <w:t>Mô tả:</w:t>
+      </w:r>
+      <w:r>
+        <w:rPr>
+          <w:rFonts w:ascii="Times New Roman" w:hAnsi="Times New Roman"/>
+          <w:b w:val="0"/>
+          <w:sz w:val="24"/>
+          <w:szCs w:val="24"/>
+          <w:lang w:val="en-US"/>
+        </w:rPr>
+        <w:t xml:space="preserve"> người dùng chọn ngôn ngữ nguồn và đích, sau đó nhập vào từ hay đoạn văn muốn dịch, rồi nhấp chuột vào nút “Translate”. Kết quả sẽ được hiển thị lên.</w:t>
+      </w:r>
+    </w:p>
+    <w:p>
+      <w:pPr>
+        <w:pStyle w:val="MainTitle"/>
+        <w:spacing w:before="0" w:after="0"/>
+        <w:ind w:left="1134"/>
+        <w:contextualSpacing/>
+        <w:jc w:val="both"/>
+        <w:rPr>
+          <w:rFonts w:ascii="Times New Roman" w:hAnsi="Times New Roman"/>
+          <w:b w:val="0"/>
+          <w:sz w:val="24"/>
+          <w:szCs w:val="24"/>
+          <w:lang w:val="en-US"/>
+        </w:rPr>
+      </w:pPr>
+      <w:r>
+        <w:rPr>
+          <w:rFonts w:ascii="Times New Roman" w:hAnsi="Times New Roman"/>
+          <w:sz w:val="24"/>
+          <w:szCs w:val="24"/>
+          <w:u w:val="single"/>
+          <w:lang w:val="en-US"/>
+        </w:rPr>
+        <w:t>Giải thích:</w:t>
+      </w:r>
+      <w:r>
+        <w:rPr>
+          <w:rFonts w:ascii="Times New Roman" w:hAnsi="Times New Roman"/>
+          <w:b w:val="0"/>
+          <w:sz w:val="24"/>
+          <w:szCs w:val="24"/>
+          <w:lang w:val="en-US"/>
+        </w:rPr>
+        <w:t xml:space="preserve"> chương trình </w:t>
+      </w:r>
+      <w:r>
+        <w:rPr>
+          <w:rFonts w:ascii="Times New Roman" w:hAnsi="Times New Roman"/>
+          <w:b w:val="0"/>
+          <w:sz w:val="24"/>
+          <w:szCs w:val="24"/>
+          <w:lang w:val="en-US"/>
+        </w:rPr>
+        <w:t xml:space="preserve">phân tích để lấy ngôn ngữ nguồn, ngôn ngữ đích, từ khóa, sau đó </w:t>
+      </w:r>
+      <w:r>
+        <w:rPr>
+          <w:rFonts w:ascii="Times New Roman" w:hAnsi="Times New Roman"/>
+          <w:b w:val="0"/>
+          <w:sz w:val="24"/>
+          <w:szCs w:val="24"/>
+          <w:lang w:val="en-US"/>
+        </w:rPr>
+        <w:t xml:space="preserve">request lên Bing, nhận kết quả dạng </w:t>
+      </w:r>
+      <w:r>
+        <w:rPr>
+          <w:rFonts w:ascii="Times New Roman" w:hAnsi="Times New Roman"/>
+          <w:b w:val="0"/>
+          <w:sz w:val="24"/>
+          <w:szCs w:val="24"/>
+          <w:lang w:val="en-US"/>
+        </w:rPr>
+        <w:t>XML và hiển thị lên.</w:t>
+      </w:r>
     </w:p>
     <w:p>
       <w:pPr>
@@ -3900,6 +4755,69 @@
         <w:ind w:left="1134"/>
         <w:contextualSpacing/>
         <w:jc w:val="left"/>
+        <w:rPr>
+          <w:rFonts w:ascii="Times New Roman" w:hAnsi="Times New Roman"/>
+          <w:b w:val="0"/>
+          <w:sz w:val="24"/>
+          <w:szCs w:val="24"/>
+          <w:lang w:val="en-US"/>
+        </w:rPr>
+      </w:pPr>
+      <w:r>
+        <w:rPr>
+          <w:rFonts w:ascii="Times New Roman" w:hAnsi="Times New Roman"/>
+          <w:sz w:val="24"/>
+          <w:szCs w:val="24"/>
+          <w:u w:val="single"/>
+          <w:lang w:val="en-US"/>
+        </w:rPr>
+        <w:t>Công nghệ áp dụng:</w:t>
+      </w:r>
+      <w:r>
+        <w:rPr>
+          <w:b w:val="0"/>
+        </w:rPr>
+        <w:t xml:space="preserve"> </w:t>
+      </w:r>
+      <w:r>
+        <w:rPr>
+          <w:rFonts w:ascii="Times New Roman" w:hAnsi="Times New Roman"/>
+          <w:b w:val="0"/>
+          <w:sz w:val="24"/>
+          <w:szCs w:val="24"/>
+          <w:lang w:val="en-US"/>
+        </w:rPr>
+        <w:t>Bing Translator</w:t>
+      </w:r>
+      <w:r>
+        <w:rPr>
+          <w:rFonts w:ascii="Times New Roman" w:hAnsi="Times New Roman"/>
+          <w:b w:val="0"/>
+          <w:sz w:val="24"/>
+          <w:szCs w:val="24"/>
+          <w:lang w:val="en-US"/>
+        </w:rPr>
+        <w:t xml:space="preserve"> API</w:t>
+      </w:r>
+      <w:r>
+        <w:rPr>
+          <w:rFonts w:ascii="Times New Roman" w:hAnsi="Times New Roman"/>
+          <w:b w:val="0"/>
+          <w:sz w:val="24"/>
+          <w:szCs w:val="24"/>
+          <w:lang w:val="en-US"/>
+        </w:rPr>
+        <w:t>.</w:t>
+      </w:r>
+    </w:p>
+    <w:p>
+      <w:pPr>
+        <w:pStyle w:val="MainTitle"/>
+        <w:spacing w:before="0" w:after="0"/>
+        <w:ind w:left="1134"/>
+        <w:contextualSpacing/>
+        <w:jc w:val="left"/>
+        <w:outlineLvl w:val="1"/>
         <w:rPr>
           <w:rFonts w:ascii="Times New Roman" w:hAnsi="Times New Roman"/>
           <w:b w:val="0"/>
@@ -3929,18 +4847,225 @@
           <w:lang w:val="en-US"/>
         </w:rPr>
       </w:pPr>
-      <w:bookmarkStart w:id="7" w:name="_Toc313537913"/>
-      <w:r>
-        <w:rPr>
-          <w:rFonts w:ascii="Times New Roman" w:hAnsi="Times New Roman"/>
-          <w:b w:val="0"/>
-          <w:sz w:val="24"/>
-          <w:szCs w:val="24"/>
-          <w:lang w:val="en-US"/>
-        </w:rPr>
-        <w:t>Thêm-cập nhất-xóa địa điểm</w:t>
-      </w:r>
-      <w:bookmarkEnd w:id="7"/>
+      <w:bookmarkStart w:id="6" w:name="_Toc313864848"/>
+      <w:r>
+        <w:rPr>
+          <w:rFonts w:ascii="Times New Roman" w:hAnsi="Times New Roman"/>
+          <w:b w:val="0"/>
+          <w:sz w:val="24"/>
+          <w:szCs w:val="24"/>
+          <w:lang w:val="en-US"/>
+        </w:rPr>
+        <w:t>Xem bản đồ</w:t>
+      </w:r>
+      <w:r>
+        <w:rPr>
+          <w:rFonts w:ascii="Times New Roman" w:hAnsi="Times New Roman"/>
+          <w:b w:val="0"/>
+          <w:sz w:val="24"/>
+          <w:szCs w:val="24"/>
+          <w:lang w:val="en-US"/>
+        </w:rPr>
+        <w:t xml:space="preserve"> và tìm địa điểm</w:t>
+      </w:r>
+      <w:bookmarkEnd w:id="6"/>
+    </w:p>
+    <w:p>
+      <w:pPr>
+        <w:pStyle w:val="MainTitle"/>
+        <w:spacing w:before="0" w:after="0"/>
+        <w:contextualSpacing/>
+        <w:rPr>
+          <w:rFonts w:ascii="Times New Roman" w:hAnsi="Times New Roman"/>
+          <w:b w:val="0"/>
+          <w:sz w:val="24"/>
+          <w:szCs w:val="24"/>
+          <w:lang w:val="en-US"/>
+        </w:rPr>
+      </w:pPr>
+      <w:r>
+        <w:rPr>
+          <w:rFonts w:ascii="Times New Roman" w:hAnsi="Times New Roman"/>
+          <w:b w:val="0"/>
+          <w:sz w:val="24"/>
+          <w:szCs w:val="24"/>
+          <w:lang w:eastAsia="vi-VN"/>
+        </w:rPr>
+        <w:lastRenderedPageBreak/>
+        <w:drawing>
+          <wp:inline distT="0" distB="0" distL="0" distR="0">
+            <wp:extent cx="6262861" cy="3821095"/>
+            <wp:effectExtent l="19050" t="0" r="4589" b="0"/>
+            <wp:docPr id="6" name="Picture 6"/>
+            <wp:cNvGraphicFramePr>
+              <a:graphicFrameLocks xmlns:a="http://schemas.openxmlformats.org/drawingml/2006/main" noChangeAspect="1"/>
+            </wp:cNvGraphicFramePr>
+            <a:graphic xmlns:a="http://schemas.openxmlformats.org/drawingml/2006/main">
+              <a:graphicData uri="http://schemas.openxmlformats.org/drawingml/2006/picture">
+                <pic:pic xmlns:pic="http://schemas.openxmlformats.org/drawingml/2006/picture">
+                  <pic:nvPicPr>
+                    <pic:cNvPr id="0" name="Picture 6"/>
+                    <pic:cNvPicPr>
+                      <a:picLocks noChangeAspect="1" noChangeArrowheads="1"/>
+                    </pic:cNvPicPr>
+                  </pic:nvPicPr>
+                  <pic:blipFill>
+                    <a:blip r:embed="rId15" cstate="print"/>
+                    <a:srcRect/>
+                    <a:stretch>
+                      <a:fillRect/>
+                    </a:stretch>
+                  </pic:blipFill>
+                  <pic:spPr bwMode="auto">
+                    <a:xfrm>
+                      <a:off x="0" y="0"/>
+                      <a:ext cx="6262771" cy="3821040"/>
+                    </a:xfrm>
+                    <a:prstGeom prst="rect">
+                      <a:avLst/>
+                    </a:prstGeom>
+                    <a:noFill/>
+                    <a:ln w="9525">
+                      <a:noFill/>
+                      <a:miter lim="800000"/>
+                      <a:headEnd/>
+                      <a:tailEnd/>
+                    </a:ln>
+                  </pic:spPr>
+                </pic:pic>
+              </a:graphicData>
+            </a:graphic>
+          </wp:inline>
+        </w:drawing>
+      </w:r>
+    </w:p>
+    <w:p>
+      <w:pPr>
+        <w:pStyle w:val="MainTitle"/>
+        <w:spacing w:before="0" w:after="0"/>
+        <w:ind w:left="1134"/>
+        <w:contextualSpacing/>
+        <w:jc w:val="both"/>
+        <w:rPr>
+          <w:rFonts w:ascii="Times New Roman" w:hAnsi="Times New Roman"/>
+          <w:sz w:val="24"/>
+          <w:szCs w:val="24"/>
+          <w:u w:val="single"/>
+          <w:lang w:val="en-US"/>
+        </w:rPr>
+      </w:pPr>
+    </w:p>
+    <w:p>
+      <w:pPr>
+        <w:pStyle w:val="MainTitle"/>
+        <w:spacing w:before="0" w:after="0"/>
+        <w:ind w:left="1134"/>
+        <w:contextualSpacing/>
+        <w:jc w:val="both"/>
+        <w:rPr>
+          <w:rFonts w:ascii="Times New Roman" w:hAnsi="Times New Roman"/>
+          <w:b w:val="0"/>
+          <w:sz w:val="24"/>
+          <w:szCs w:val="24"/>
+          <w:lang w:val="en-US"/>
+        </w:rPr>
+      </w:pPr>
+      <w:r>
+        <w:rPr>
+          <w:rFonts w:ascii="Times New Roman" w:hAnsi="Times New Roman"/>
+          <w:sz w:val="24"/>
+          <w:szCs w:val="24"/>
+          <w:u w:val="single"/>
+          <w:lang w:val="en-US"/>
+        </w:rPr>
+        <w:t>Mô tả:</w:t>
+      </w:r>
+      <w:r>
+        <w:rPr>
+          <w:rFonts w:ascii="Times New Roman" w:hAnsi="Times New Roman"/>
+          <w:b w:val="0"/>
+          <w:sz w:val="24"/>
+          <w:szCs w:val="24"/>
+          <w:lang w:val="en-US"/>
+        </w:rPr>
+        <w:t xml:space="preserve"> trang web hiển thị các địa điểm với danh mục do người dùng đã lưu. N</w:t>
+      </w:r>
+      <w:r>
+        <w:rPr>
+          <w:rFonts w:ascii="Times New Roman" w:hAnsi="Times New Roman"/>
+          <w:b w:val="0"/>
+          <w:sz w:val="24"/>
+          <w:szCs w:val="24"/>
+          <w:lang w:val="en-US"/>
+        </w:rPr>
+        <w:t xml:space="preserve">gười dùng </w:t>
+      </w:r>
+      <w:r>
+        <w:rPr>
+          <w:rFonts w:ascii="Times New Roman" w:hAnsi="Times New Roman"/>
+          <w:b w:val="0"/>
+          <w:sz w:val="24"/>
+          <w:szCs w:val="24"/>
+          <w:lang w:val="en-US"/>
+        </w:rPr>
+        <w:t>có thể tìm địa điểm dựa vào một từ khóa và trang web sẽ hiển thị danh sách các địa điểm trùng khớp.</w:t>
+      </w:r>
+    </w:p>
+    <w:p>
+      <w:pPr>
+        <w:pStyle w:val="MainTitle"/>
+        <w:spacing w:before="0" w:after="0"/>
+        <w:ind w:left="1134"/>
+        <w:contextualSpacing/>
+        <w:jc w:val="both"/>
+        <w:rPr>
+          <w:rFonts w:ascii="Times New Roman" w:hAnsi="Times New Roman"/>
+          <w:b w:val="0"/>
+          <w:sz w:val="24"/>
+          <w:szCs w:val="24"/>
+          <w:lang w:val="en-US"/>
+        </w:rPr>
+      </w:pPr>
+      <w:r>
+        <w:rPr>
+          <w:rFonts w:ascii="Times New Roman" w:hAnsi="Times New Roman"/>
+          <w:sz w:val="24"/>
+          <w:szCs w:val="24"/>
+          <w:u w:val="single"/>
+          <w:lang w:val="en-US"/>
+        </w:rPr>
+        <w:t>Giải thích:</w:t>
+      </w:r>
+      <w:r>
+        <w:rPr>
+          <w:rFonts w:ascii="Times New Roman" w:hAnsi="Times New Roman"/>
+          <w:b w:val="0"/>
+          <w:sz w:val="24"/>
+          <w:szCs w:val="24"/>
+          <w:lang w:val="en-US"/>
+        </w:rPr>
+        <w:t xml:space="preserve"> chương trình </w:t>
+      </w:r>
+      <w:r>
+        <w:rPr>
+          <w:rFonts w:ascii="Times New Roman" w:hAnsi="Times New Roman"/>
+          <w:b w:val="0"/>
+          <w:sz w:val="24"/>
+          <w:szCs w:val="24"/>
+          <w:lang w:val="en-US"/>
+        </w:rPr>
+        <w:t>request lên Google để hiển thị bản đồ lên, đồng thời truy xuất CSDL bên dưới để lấy danh sách các địa điểm đã lưu</w:t>
+      </w:r>
+      <w:r>
+        <w:rPr>
+          <w:rFonts w:ascii="Times New Roman" w:hAnsi="Times New Roman"/>
+          <w:b w:val="0"/>
+          <w:sz w:val="24"/>
+          <w:szCs w:val="24"/>
+          <w:lang w:val="en-US"/>
+        </w:rPr>
+        <w:t>.</w:t>
+      </w:r>
     </w:p>
     <w:p>
       <w:pPr>
@@ -3949,6 +5074,66 @@
         <w:ind w:left="1134"/>
         <w:contextualSpacing/>
         <w:jc w:val="left"/>
+        <w:rPr>
+          <w:rFonts w:ascii="Times New Roman" w:hAnsi="Times New Roman"/>
+          <w:b w:val="0"/>
+          <w:sz w:val="24"/>
+          <w:szCs w:val="24"/>
+          <w:lang w:val="en-US"/>
+        </w:rPr>
+      </w:pPr>
+      <w:r>
+        <w:rPr>
+          <w:rFonts w:ascii="Times New Roman" w:hAnsi="Times New Roman"/>
+          <w:sz w:val="24"/>
+          <w:szCs w:val="24"/>
+          <w:u w:val="single"/>
+          <w:lang w:val="en-US"/>
+        </w:rPr>
+        <w:t>Công nghệ áp dụng:</w:t>
+      </w:r>
+      <w:r>
+        <w:rPr>
+          <w:b w:val="0"/>
+        </w:rPr>
+        <w:t xml:space="preserve"> </w:t>
+      </w:r>
+      <w:r>
+        <w:rPr>
+          <w:rFonts w:ascii="Times New Roman" w:hAnsi="Times New Roman"/>
+          <w:b w:val="0"/>
+          <w:sz w:val="24"/>
+          <w:szCs w:val="24"/>
+          <w:lang w:val="en-US"/>
+        </w:rPr>
+        <w:t xml:space="preserve">Google Map API, Microsoft </w:t>
+      </w:r>
+      <w:r>
+        <w:rPr>
+          <w:rFonts w:ascii="Times New Roman" w:hAnsi="Times New Roman"/>
+          <w:b w:val="0"/>
+          <w:sz w:val="24"/>
+          <w:szCs w:val="24"/>
+          <w:lang w:val="en-US"/>
+        </w:rPr>
+        <w:t>Membership Provider</w:t>
+      </w:r>
+      <w:r>
+        <w:rPr>
+          <w:rFonts w:ascii="Times New Roman" w:hAnsi="Times New Roman"/>
+          <w:b w:val="0"/>
+          <w:sz w:val="24"/>
+          <w:szCs w:val="24"/>
+          <w:lang w:val="en-US"/>
+        </w:rPr>
+        <w:t>, Ajax.</w:t>
+      </w:r>
+    </w:p>
+    <w:p>
+      <w:pPr>
+        <w:pStyle w:val="MainTitle"/>
+        <w:spacing w:before="0" w:after="0"/>
+        <w:contextualSpacing/>
         <w:rPr>
           <w:rFonts w:ascii="Times New Roman" w:hAnsi="Times New Roman"/>
           <w:b w:val="0"/>
@@ -3978,18 +5163,332 @@
           <w:lang w:val="en-US"/>
         </w:rPr>
       </w:pPr>
-      <w:bookmarkStart w:id="8" w:name="_Toc313537914"/>
-      <w:r>
-        <w:rPr>
-          <w:rFonts w:ascii="Times New Roman" w:hAnsi="Times New Roman"/>
-          <w:b w:val="0"/>
-          <w:sz w:val="24"/>
-          <w:szCs w:val="24"/>
-          <w:lang w:val="en-US"/>
-        </w:rPr>
-        <w:t>Tìm địa điểm gần nhất</w:t>
-      </w:r>
-      <w:bookmarkEnd w:id="8"/>
+      <w:bookmarkStart w:id="7" w:name="_Toc313864849"/>
+      <w:r>
+        <w:rPr>
+          <w:rFonts w:ascii="Times New Roman" w:hAnsi="Times New Roman"/>
+          <w:b w:val="0"/>
+          <w:sz w:val="24"/>
+          <w:szCs w:val="24"/>
+          <w:lang w:val="en-US"/>
+        </w:rPr>
+        <w:t>Thêm-cập nhất-xóa địa điểm</w:t>
+      </w:r>
+      <w:bookmarkEnd w:id="7"/>
+    </w:p>
+    <w:p>
+      <w:pPr>
+        <w:pStyle w:val="MainTitle"/>
+        <w:spacing w:before="0" w:after="0"/>
+        <w:contextualSpacing/>
+        <w:rPr>
+          <w:rFonts w:ascii="Times New Roman" w:hAnsi="Times New Roman"/>
+          <w:b w:val="0"/>
+          <w:sz w:val="24"/>
+          <w:szCs w:val="24"/>
+          <w:lang w:val="en-US"/>
+        </w:rPr>
+      </w:pPr>
+      <w:r>
+        <w:rPr>
+          <w:rFonts w:ascii="Times New Roman" w:hAnsi="Times New Roman"/>
+          <w:b w:val="0"/>
+          <w:sz w:val="24"/>
+          <w:szCs w:val="24"/>
+          <w:bdr w:val="single" w:sz="4" w:space="0" w:color="auto"/>
+          <w:lang w:eastAsia="vi-VN"/>
+        </w:rPr>
+        <w:drawing>
+          <wp:inline distT="0" distB="0" distL="0" distR="0">
+            <wp:extent cx="2887923" cy="2728917"/>
+            <wp:effectExtent l="19050" t="0" r="7677" b="0"/>
+            <wp:docPr id="7" name="Picture 7"/>
+            <wp:cNvGraphicFramePr>
+              <a:graphicFrameLocks xmlns:a="http://schemas.openxmlformats.org/drawingml/2006/main" noChangeAspect="1"/>
+            </wp:cNvGraphicFramePr>
+            <a:graphic xmlns:a="http://schemas.openxmlformats.org/drawingml/2006/main">
+              <a:graphicData uri="http://schemas.openxmlformats.org/drawingml/2006/picture">
+                <pic:pic xmlns:pic="http://schemas.openxmlformats.org/drawingml/2006/picture">
+                  <pic:nvPicPr>
+                    <pic:cNvPr id="0" name="Picture 7"/>
+                    <pic:cNvPicPr>
+                      <a:picLocks noChangeAspect="1" noChangeArrowheads="1"/>
+                    </pic:cNvPicPr>
+                  </pic:nvPicPr>
+                  <pic:blipFill>
+                    <a:blip r:embed="rId16" cstate="print"/>
+                    <a:srcRect/>
+                    <a:stretch>
+                      <a:fillRect/>
+                    </a:stretch>
+                  </pic:blipFill>
+                  <pic:spPr bwMode="auto">
+                    <a:xfrm>
+                      <a:off x="0" y="0"/>
+                      <a:ext cx="2892914" cy="2733634"/>
+                    </a:xfrm>
+                    <a:prstGeom prst="rect">
+                      <a:avLst/>
+                    </a:prstGeom>
+                    <a:noFill/>
+                    <a:ln w="9525">
+                      <a:noFill/>
+                      <a:miter lim="800000"/>
+                      <a:headEnd/>
+                      <a:tailEnd/>
+                    </a:ln>
+                  </pic:spPr>
+                </pic:pic>
+              </a:graphicData>
+            </a:graphic>
+          </wp:inline>
+        </w:drawing>
+      </w:r>
+      <w:r>
+        <w:rPr>
+          <w:rFonts w:ascii="Times New Roman" w:hAnsi="Times New Roman"/>
+          <w:b w:val="0"/>
+          <w:sz w:val="24"/>
+          <w:szCs w:val="24"/>
+          <w:lang w:val="en-US"/>
+        </w:rPr>
+        <w:t xml:space="preserve"> </w:t>
+      </w:r>
+      <w:r>
+        <w:rPr>
+          <w:rFonts w:ascii="Times New Roman" w:hAnsi="Times New Roman"/>
+          <w:b w:val="0"/>
+          <w:sz w:val="24"/>
+          <w:szCs w:val="24"/>
+          <w:bdr w:val="single" w:sz="4" w:space="0" w:color="auto"/>
+          <w:lang w:eastAsia="vi-VN"/>
+        </w:rPr>
+        <w:drawing>
+          <wp:inline distT="0" distB="0" distL="0" distR="0">
+            <wp:extent cx="2806037" cy="2722728"/>
+            <wp:effectExtent l="19050" t="0" r="0" b="0"/>
+            <wp:docPr id="8" name="Picture 8"/>
+            <wp:cNvGraphicFramePr>
+              <a:graphicFrameLocks xmlns:a="http://schemas.openxmlformats.org/drawingml/2006/main" noChangeAspect="1"/>
+            </wp:cNvGraphicFramePr>
+            <a:graphic xmlns:a="http://schemas.openxmlformats.org/drawingml/2006/main">
+              <a:graphicData uri="http://schemas.openxmlformats.org/drawingml/2006/picture">
+                <pic:pic xmlns:pic="http://schemas.openxmlformats.org/drawingml/2006/picture">
+                  <pic:nvPicPr>
+                    <pic:cNvPr id="0" name="Picture 8"/>
+                    <pic:cNvPicPr>
+                      <a:picLocks noChangeAspect="1" noChangeArrowheads="1"/>
+                    </pic:cNvPicPr>
+                  </pic:nvPicPr>
+                  <pic:blipFill>
+                    <a:blip r:embed="rId17" cstate="print"/>
+                    <a:srcRect/>
+                    <a:stretch>
+                      <a:fillRect/>
+                    </a:stretch>
+                  </pic:blipFill>
+                  <pic:spPr bwMode="auto">
+                    <a:xfrm>
+                      <a:off x="0" y="0"/>
+                      <a:ext cx="2807729" cy="2724370"/>
+                    </a:xfrm>
+                    <a:prstGeom prst="rect">
+                      <a:avLst/>
+                    </a:prstGeom>
+                    <a:noFill/>
+                    <a:ln w="9525">
+                      <a:noFill/>
+                      <a:miter lim="800000"/>
+                      <a:headEnd/>
+                      <a:tailEnd/>
+                    </a:ln>
+                  </pic:spPr>
+                </pic:pic>
+              </a:graphicData>
+            </a:graphic>
+          </wp:inline>
+        </w:drawing>
+      </w:r>
+    </w:p>
+    <w:p>
+      <w:pPr>
+        <w:pStyle w:val="MainTitle"/>
+        <w:spacing w:before="0" w:after="0"/>
+        <w:ind w:left="1134"/>
+        <w:contextualSpacing/>
+        <w:jc w:val="both"/>
+        <w:rPr>
+          <w:rFonts w:ascii="Times New Roman" w:hAnsi="Times New Roman"/>
+          <w:sz w:val="24"/>
+          <w:szCs w:val="24"/>
+          <w:u w:val="single"/>
+          <w:lang w:val="en-US"/>
+        </w:rPr>
+      </w:pPr>
+    </w:p>
+    <w:p>
+      <w:pPr>
+        <w:pStyle w:val="MainTitle"/>
+        <w:spacing w:before="0" w:after="0"/>
+        <w:ind w:left="1134"/>
+        <w:contextualSpacing/>
+        <w:jc w:val="both"/>
+        <w:rPr>
+          <w:rFonts w:ascii="Times New Roman" w:hAnsi="Times New Roman"/>
+          <w:b w:val="0"/>
+          <w:sz w:val="24"/>
+          <w:szCs w:val="24"/>
+          <w:lang w:val="en-US"/>
+        </w:rPr>
+      </w:pPr>
+      <w:r>
+        <w:rPr>
+          <w:rFonts w:ascii="Times New Roman" w:hAnsi="Times New Roman"/>
+          <w:sz w:val="24"/>
+          <w:szCs w:val="24"/>
+          <w:u w:val="single"/>
+          <w:lang w:val="en-US"/>
+        </w:rPr>
+        <w:t>Mô tả:</w:t>
+      </w:r>
+      <w:r>
+        <w:rPr>
+          <w:rFonts w:ascii="Times New Roman" w:hAnsi="Times New Roman"/>
+          <w:b w:val="0"/>
+          <w:sz w:val="24"/>
+          <w:szCs w:val="24"/>
+          <w:lang w:val="en-US"/>
+        </w:rPr>
+        <w:t xml:space="preserve"> trang web </w:t>
+      </w:r>
+      <w:r>
+        <w:rPr>
+          <w:rFonts w:ascii="Times New Roman" w:hAnsi="Times New Roman"/>
+          <w:b w:val="0"/>
+          <w:sz w:val="24"/>
+          <w:szCs w:val="24"/>
+          <w:lang w:val="en-US"/>
+        </w:rPr>
+        <w:t>cho phép người dùng thêm địa điểm vửa tìm kiếm vào CSDL để sau này có thể dễ dàng tìm lại. Đồng thời người dùng có thể xóa hoặc cập nhật địa điểm đã lưu.</w:t>
+      </w:r>
+      <w:r>
+        <w:rPr>
+          <w:rFonts w:ascii="Times New Roman" w:hAnsi="Times New Roman"/>
+          <w:b w:val="0"/>
+          <w:sz w:val="24"/>
+          <w:szCs w:val="24"/>
+          <w:lang w:val="en-US"/>
+        </w:rPr>
+        <w:t xml:space="preserve"> Tất cả các thao tác đều không cần nạp lại trang web.</w:t>
+      </w:r>
+    </w:p>
+    <w:p>
+      <w:pPr>
+        <w:pStyle w:val="MainTitle"/>
+        <w:spacing w:before="0" w:after="0"/>
+        <w:ind w:left="1134"/>
+        <w:contextualSpacing/>
+        <w:jc w:val="both"/>
+        <w:rPr>
+          <w:rFonts w:ascii="Times New Roman" w:hAnsi="Times New Roman"/>
+          <w:b w:val="0"/>
+          <w:sz w:val="24"/>
+          <w:szCs w:val="24"/>
+          <w:lang w:val="en-US"/>
+        </w:rPr>
+      </w:pPr>
+      <w:r>
+        <w:rPr>
+          <w:rFonts w:ascii="Times New Roman" w:hAnsi="Times New Roman"/>
+          <w:sz w:val="24"/>
+          <w:szCs w:val="24"/>
+          <w:u w:val="single"/>
+          <w:lang w:val="en-US"/>
+        </w:rPr>
+        <w:t>Giải thích:</w:t>
+      </w:r>
+      <w:r>
+        <w:rPr>
+          <w:rFonts w:ascii="Times New Roman" w:hAnsi="Times New Roman"/>
+          <w:b w:val="0"/>
+          <w:sz w:val="24"/>
+          <w:szCs w:val="24"/>
+          <w:lang w:val="en-US"/>
+        </w:rPr>
+        <w:t xml:space="preserve"> chương trình truy xuất CSDL bên dưới </w:t>
+      </w:r>
+      <w:r>
+        <w:rPr>
+          <w:rFonts w:ascii="Times New Roman" w:hAnsi="Times New Roman"/>
+          <w:b w:val="0"/>
+          <w:sz w:val="24"/>
+          <w:szCs w:val="24"/>
+          <w:lang w:val="en-US"/>
+        </w:rPr>
+        <w:t>bằng Ajax để thực hiện các chức năng người dùng đã chọn.</w:t>
+      </w:r>
+    </w:p>
+    <w:p>
+      <w:pPr>
+        <w:pStyle w:val="MainTitle"/>
+        <w:spacing w:before="0" w:after="0"/>
+        <w:ind w:left="1134"/>
+        <w:contextualSpacing/>
+        <w:jc w:val="left"/>
+        <w:rPr>
+          <w:rFonts w:ascii="Times New Roman" w:hAnsi="Times New Roman"/>
+          <w:b w:val="0"/>
+          <w:sz w:val="24"/>
+          <w:szCs w:val="24"/>
+          <w:lang w:val="en-US"/>
+        </w:rPr>
+      </w:pPr>
+      <w:r>
+        <w:rPr>
+          <w:rFonts w:ascii="Times New Roman" w:hAnsi="Times New Roman"/>
+          <w:sz w:val="24"/>
+          <w:szCs w:val="24"/>
+          <w:u w:val="single"/>
+          <w:lang w:val="en-US"/>
+        </w:rPr>
+        <w:t>Công nghệ áp dụng:</w:t>
+      </w:r>
+      <w:r>
+        <w:rPr>
+          <w:b w:val="0"/>
+        </w:rPr>
+        <w:t xml:space="preserve"> </w:t>
+      </w:r>
+      <w:r>
+        <w:rPr>
+          <w:rFonts w:ascii="Times New Roman" w:hAnsi="Times New Roman"/>
+          <w:b w:val="0"/>
+          <w:sz w:val="24"/>
+          <w:szCs w:val="24"/>
+          <w:lang w:val="en-US"/>
+        </w:rPr>
+        <w:t xml:space="preserve">Google Map API, Microsoft </w:t>
+      </w:r>
+      <w:r>
+        <w:rPr>
+          <w:rFonts w:ascii="Times New Roman" w:hAnsi="Times New Roman"/>
+          <w:b w:val="0"/>
+          <w:sz w:val="24"/>
+          <w:szCs w:val="24"/>
+          <w:lang w:val="en-US"/>
+        </w:rPr>
+        <w:t>Membership Provider</w:t>
+      </w:r>
+      <w:r>
+        <w:rPr>
+          <w:rFonts w:ascii="Times New Roman" w:hAnsi="Times New Roman"/>
+          <w:b w:val="0"/>
+          <w:sz w:val="24"/>
+          <w:szCs w:val="24"/>
+          <w:lang w:val="en-US"/>
+        </w:rPr>
+        <w:t>, Ajax.</w:t>
+      </w:r>
     </w:p>
     <w:p>
       <w:pPr>
@@ -4027,28 +5526,256 @@
           <w:lang w:val="en-US"/>
         </w:rPr>
       </w:pPr>
-      <w:bookmarkStart w:id="9" w:name="_Toc313537915"/>
-      <w:r>
-        <w:rPr>
-          <w:rFonts w:ascii="Times New Roman" w:hAnsi="Times New Roman"/>
-          <w:b w:val="0"/>
-          <w:sz w:val="24"/>
-          <w:szCs w:val="24"/>
-          <w:lang w:val="en-US"/>
-        </w:rPr>
-        <w:t>Đánh caro</w:t>
-      </w:r>
-      <w:r>
-        <w:rPr>
-          <w:rFonts w:ascii="Times New Roman" w:hAnsi="Times New Roman"/>
-          <w:b w:val="0"/>
-          <w:sz w:val="24"/>
-          <w:szCs w:val="24"/>
-          <w:lang w:val="en-US"/>
-        </w:rPr>
-        <w:t xml:space="preserve"> offline với máy</w:t>
-      </w:r>
-      <w:bookmarkEnd w:id="9"/>
+      <w:bookmarkStart w:id="8" w:name="_Toc313864850"/>
+      <w:r>
+        <w:rPr>
+          <w:rFonts w:ascii="Times New Roman" w:hAnsi="Times New Roman"/>
+          <w:b w:val="0"/>
+          <w:sz w:val="24"/>
+          <w:szCs w:val="24"/>
+          <w:lang w:val="en-US"/>
+        </w:rPr>
+        <w:t>Tìm địa điểm gần nhất</w:t>
+      </w:r>
+      <w:r>
+        <w:rPr>
+          <w:rFonts w:ascii="Times New Roman" w:hAnsi="Times New Roman"/>
+          <w:b w:val="0"/>
+          <w:sz w:val="24"/>
+          <w:szCs w:val="24"/>
+          <w:lang w:val="en-US"/>
+        </w:rPr>
+        <w:t>, địa điểm hiện tại</w:t>
+      </w:r>
+      <w:bookmarkEnd w:id="8"/>
+    </w:p>
+    <w:p>
+      <w:pPr>
+        <w:pStyle w:val="MainTitle"/>
+        <w:spacing w:before="0" w:after="0"/>
+        <w:contextualSpacing/>
+        <w:rPr>
+          <w:rFonts w:ascii="Times New Roman" w:hAnsi="Times New Roman"/>
+          <w:b w:val="0"/>
+          <w:sz w:val="24"/>
+          <w:szCs w:val="24"/>
+          <w:lang w:val="en-US"/>
+        </w:rPr>
+      </w:pPr>
+      <w:r>
+        <w:rPr>
+          <w:rFonts w:ascii="Times New Roman" w:hAnsi="Times New Roman"/>
+          <w:b w:val="0"/>
+          <w:sz w:val="24"/>
+          <w:szCs w:val="24"/>
+          <w:lang w:eastAsia="vi-VN"/>
+        </w:rPr>
+        <w:drawing>
+          <wp:inline distT="0" distB="0" distL="0" distR="0">
+            <wp:extent cx="5995364" cy="979435"/>
+            <wp:effectExtent l="19050" t="0" r="5386" b="0"/>
+            <wp:docPr id="9" name="Picture 9"/>
+            <wp:cNvGraphicFramePr>
+              <a:graphicFrameLocks xmlns:a="http://schemas.openxmlformats.org/drawingml/2006/main" noChangeAspect="1"/>
+            </wp:cNvGraphicFramePr>
+            <a:graphic xmlns:a="http://schemas.openxmlformats.org/drawingml/2006/main">
+              <a:graphicData uri="http://schemas.openxmlformats.org/drawingml/2006/picture">
+                <pic:pic xmlns:pic="http://schemas.openxmlformats.org/drawingml/2006/picture">
+                  <pic:nvPicPr>
+                    <pic:cNvPr id="0" name="Picture 9"/>
+                    <pic:cNvPicPr>
+                      <a:picLocks noChangeAspect="1" noChangeArrowheads="1"/>
+                    </pic:cNvPicPr>
+                  </pic:nvPicPr>
+                  <pic:blipFill>
+                    <a:blip r:embed="rId18" cstate="print"/>
+                    <a:srcRect/>
+                    <a:stretch>
+                      <a:fillRect/>
+                    </a:stretch>
+                  </pic:blipFill>
+                  <pic:spPr bwMode="auto">
+                    <a:xfrm>
+                      <a:off x="0" y="0"/>
+                      <a:ext cx="5996543" cy="979628"/>
+                    </a:xfrm>
+                    <a:prstGeom prst="rect">
+                      <a:avLst/>
+                    </a:prstGeom>
+                    <a:noFill/>
+                    <a:ln w="9525">
+                      <a:noFill/>
+                      <a:miter lim="800000"/>
+                      <a:headEnd/>
+                      <a:tailEnd/>
+                    </a:ln>
+                  </pic:spPr>
+                </pic:pic>
+              </a:graphicData>
+            </a:graphic>
+          </wp:inline>
+        </w:drawing>
+      </w:r>
+    </w:p>
+    <w:p>
+      <w:pPr>
+        <w:pStyle w:val="MainTitle"/>
+        <w:spacing w:before="0" w:after="0"/>
+        <w:ind w:left="1134"/>
+        <w:contextualSpacing/>
+        <w:jc w:val="left"/>
+        <w:rPr>
+          <w:rFonts w:ascii="Times New Roman" w:hAnsi="Times New Roman"/>
+          <w:b w:val="0"/>
+          <w:sz w:val="24"/>
+          <w:szCs w:val="24"/>
+          <w:lang w:val="en-US"/>
+        </w:rPr>
+      </w:pPr>
+    </w:p>
+    <w:p>
+      <w:pPr>
+        <w:pStyle w:val="MainTitle"/>
+        <w:spacing w:before="0" w:after="0"/>
+        <w:ind w:left="1134"/>
+        <w:contextualSpacing/>
+        <w:jc w:val="both"/>
+        <w:rPr>
+          <w:rFonts w:ascii="Times New Roman" w:hAnsi="Times New Roman"/>
+          <w:b w:val="0"/>
+          <w:sz w:val="24"/>
+          <w:szCs w:val="24"/>
+          <w:lang w:val="en-US"/>
+        </w:rPr>
+      </w:pPr>
+      <w:r>
+        <w:rPr>
+          <w:rFonts w:ascii="Times New Roman" w:hAnsi="Times New Roman"/>
+          <w:sz w:val="24"/>
+          <w:szCs w:val="24"/>
+          <w:u w:val="single"/>
+          <w:lang w:val="en-US"/>
+        </w:rPr>
+        <w:t>Mô tả:</w:t>
+      </w:r>
+      <w:r>
+        <w:rPr>
+          <w:rFonts w:ascii="Times New Roman" w:hAnsi="Times New Roman"/>
+          <w:b w:val="0"/>
+          <w:sz w:val="24"/>
+          <w:szCs w:val="24"/>
+          <w:lang w:val="en-US"/>
+        </w:rPr>
+        <w:t xml:space="preserve"> trang web cho phép người dùng có thể tìm địa điểm hiện tại để dễ dàng tìm đường đi đến nơi cần đến. Ngoài ra trang web có thể tìm địa điểm gần nhất theo danh mục do người dùng nhập sau đó hiển thị lên bản đồ.</w:t>
+      </w:r>
+    </w:p>
+    <w:p>
+      <w:pPr>
+        <w:pStyle w:val="MainTitle"/>
+        <w:spacing w:before="0" w:after="0"/>
+        <w:ind w:left="1134"/>
+        <w:contextualSpacing/>
+        <w:jc w:val="both"/>
+        <w:rPr>
+          <w:rFonts w:ascii="Times New Roman" w:hAnsi="Times New Roman"/>
+          <w:b w:val="0"/>
+          <w:sz w:val="24"/>
+          <w:szCs w:val="24"/>
+          <w:lang w:val="en-US"/>
+        </w:rPr>
+      </w:pPr>
+      <w:r>
+        <w:rPr>
+          <w:rFonts w:ascii="Times New Roman" w:hAnsi="Times New Roman"/>
+          <w:sz w:val="24"/>
+          <w:szCs w:val="24"/>
+          <w:u w:val="single"/>
+          <w:lang w:val="en-US"/>
+        </w:rPr>
+        <w:t>Giải thích:</w:t>
+      </w:r>
+      <w:r>
+        <w:rPr>
+          <w:rFonts w:ascii="Times New Roman" w:hAnsi="Times New Roman"/>
+          <w:b w:val="0"/>
+          <w:sz w:val="24"/>
+          <w:szCs w:val="24"/>
+          <w:lang w:val="en-US"/>
+        </w:rPr>
+        <w:t xml:space="preserve"> chương trình truy xuất CSDL bên dưới bằng Ajax để thực hiện </w:t>
+      </w:r>
+      <w:r>
+        <w:rPr>
+          <w:rFonts w:ascii="Times New Roman" w:hAnsi="Times New Roman"/>
+          <w:b w:val="0"/>
+          <w:sz w:val="24"/>
+          <w:szCs w:val="24"/>
+          <w:lang w:val="en-US"/>
+        </w:rPr>
+        <w:t>tìm các địa điểm theo danh mục, sau đó dùng thuật toán để tìm địa điểm gần nhất và request lên Google để hiển thị lên.</w:t>
+      </w:r>
+    </w:p>
+    <w:p>
+      <w:pPr>
+        <w:pStyle w:val="MainTitle"/>
+        <w:spacing w:before="0" w:after="0"/>
+        <w:ind w:left="1134"/>
+        <w:contextualSpacing/>
+        <w:jc w:val="left"/>
+        <w:rPr>
+          <w:rFonts w:ascii="Times New Roman" w:hAnsi="Times New Roman"/>
+          <w:b w:val="0"/>
+          <w:sz w:val="24"/>
+          <w:szCs w:val="24"/>
+          <w:lang w:val="en-US"/>
+        </w:rPr>
+      </w:pPr>
+      <w:r>
+        <w:rPr>
+          <w:rFonts w:ascii="Times New Roman" w:hAnsi="Times New Roman"/>
+          <w:sz w:val="24"/>
+          <w:szCs w:val="24"/>
+          <w:u w:val="single"/>
+          <w:lang w:val="en-US"/>
+        </w:rPr>
+        <w:t>Công nghệ áp dụng:</w:t>
+      </w:r>
+      <w:r>
+        <w:rPr>
+          <w:b w:val="0"/>
+        </w:rPr>
+        <w:t xml:space="preserve"> </w:t>
+      </w:r>
+      <w:r>
+        <w:rPr>
+          <w:rFonts w:ascii="Times New Roman" w:hAnsi="Times New Roman"/>
+          <w:b w:val="0"/>
+          <w:sz w:val="24"/>
+          <w:szCs w:val="24"/>
+          <w:lang w:val="en-US"/>
+        </w:rPr>
+        <w:t xml:space="preserve">Google Map API, Microsoft </w:t>
+      </w:r>
+      <w:r>
+        <w:rPr>
+          <w:rFonts w:ascii="Times New Roman" w:hAnsi="Times New Roman"/>
+          <w:b w:val="0"/>
+          <w:sz w:val="24"/>
+          <w:szCs w:val="24"/>
+          <w:lang w:val="en-US"/>
+        </w:rPr>
+        <w:t>Membership Provider</w:t>
+      </w:r>
+      <w:r>
+        <w:rPr>
+          <w:rFonts w:ascii="Times New Roman" w:hAnsi="Times New Roman"/>
+          <w:b w:val="0"/>
+          <w:sz w:val="24"/>
+          <w:szCs w:val="24"/>
+          <w:lang w:val="en-US"/>
+        </w:rPr>
+        <w:t>, Ajax.</w:t>
+      </w:r>
     </w:p>
     <w:p>
       <w:pPr>
@@ -4086,18 +5813,28 @@
           <w:lang w:val="en-US"/>
         </w:rPr>
       </w:pPr>
-      <w:bookmarkStart w:id="10" w:name="_Toc313537916"/>
-      <w:r>
-        <w:rPr>
-          <w:rFonts w:ascii="Times New Roman" w:hAnsi="Times New Roman"/>
-          <w:b w:val="0"/>
-          <w:sz w:val="24"/>
-          <w:szCs w:val="24"/>
-          <w:lang w:val="en-US"/>
-        </w:rPr>
-        <w:t>Đánh caro online với người chơi khác</w:t>
-      </w:r>
-      <w:bookmarkEnd w:id="10"/>
+      <w:bookmarkStart w:id="9" w:name="_Toc313864851"/>
+      <w:r>
+        <w:rPr>
+          <w:rFonts w:ascii="Times New Roman" w:hAnsi="Times New Roman"/>
+          <w:b w:val="0"/>
+          <w:sz w:val="24"/>
+          <w:szCs w:val="24"/>
+          <w:lang w:val="en-US"/>
+        </w:rPr>
+        <w:t>Đánh caro</w:t>
+      </w:r>
+      <w:r>
+        <w:rPr>
+          <w:rFonts w:ascii="Times New Roman" w:hAnsi="Times New Roman"/>
+          <w:b w:val="0"/>
+          <w:sz w:val="24"/>
+          <w:szCs w:val="24"/>
+          <w:lang w:val="en-US"/>
+        </w:rPr>
+        <w:t xml:space="preserve"> offline với máy</w:t>
+      </w:r>
+      <w:bookmarkEnd w:id="9"/>
     </w:p>
     <w:p>
       <w:pPr>
@@ -4135,28 +5872,18 @@
           <w:lang w:val="en-US"/>
         </w:rPr>
       </w:pPr>
-      <w:bookmarkStart w:id="11" w:name="_Toc313537917"/>
-      <w:r>
-        <w:rPr>
-          <w:rFonts w:ascii="Times New Roman" w:hAnsi="Times New Roman"/>
-          <w:b w:val="0"/>
-          <w:sz w:val="24"/>
-          <w:szCs w:val="24"/>
-          <w:lang w:val="en-US"/>
-        </w:rPr>
-        <w:t>Xem tin tức</w:t>
-      </w:r>
-      <w:r>
-        <w:rPr>
-          <w:rFonts w:ascii="Times New Roman" w:hAnsi="Times New Roman"/>
-          <w:b w:val="0"/>
-          <w:sz w:val="24"/>
-          <w:szCs w:val="24"/>
-          <w:lang w:val="en-US"/>
-        </w:rPr>
-        <w:t xml:space="preserve"> tổng hợp</w:t>
-      </w:r>
-      <w:bookmarkEnd w:id="11"/>
+      <w:bookmarkStart w:id="10" w:name="_Toc313864852"/>
+      <w:r>
+        <w:rPr>
+          <w:rFonts w:ascii="Times New Roman" w:hAnsi="Times New Roman"/>
+          <w:b w:val="0"/>
+          <w:sz w:val="24"/>
+          <w:szCs w:val="24"/>
+          <w:lang w:val="en-US"/>
+        </w:rPr>
+        <w:t>Đánh caro online với người chơi khác</w:t>
+      </w:r>
+      <w:bookmarkEnd w:id="10"/>
     </w:p>
     <w:p>
       <w:pPr>
@@ -4194,18 +5921,28 @@
           <w:lang w:val="en-US"/>
         </w:rPr>
       </w:pPr>
-      <w:bookmarkStart w:id="12" w:name="_Toc313537918"/>
-      <w:r>
-        <w:rPr>
-          <w:rFonts w:ascii="Times New Roman" w:hAnsi="Times New Roman"/>
-          <w:b w:val="0"/>
-          <w:sz w:val="24"/>
-          <w:szCs w:val="24"/>
-          <w:lang w:val="en-US"/>
-        </w:rPr>
-        <w:t>RSS</w:t>
-      </w:r>
-      <w:bookmarkEnd w:id="12"/>
+      <w:bookmarkStart w:id="11" w:name="_Toc313864853"/>
+      <w:r>
+        <w:rPr>
+          <w:rFonts w:ascii="Times New Roman" w:hAnsi="Times New Roman"/>
+          <w:b w:val="0"/>
+          <w:sz w:val="24"/>
+          <w:szCs w:val="24"/>
+          <w:lang w:val="en-US"/>
+        </w:rPr>
+        <w:t>Xem tin tức</w:t>
+      </w:r>
+      <w:r>
+        <w:rPr>
+          <w:rFonts w:ascii="Times New Roman" w:hAnsi="Times New Roman"/>
+          <w:b w:val="0"/>
+          <w:sz w:val="24"/>
+          <w:szCs w:val="24"/>
+          <w:lang w:val="en-US"/>
+        </w:rPr>
+        <w:t xml:space="preserve"> tổng hợp</w:t>
+      </w:r>
+      <w:bookmarkEnd w:id="11"/>
     </w:p>
     <w:p>
       <w:pPr>
@@ -4222,52 +5959,6 @@
           <w:lang w:val="en-US"/>
         </w:rPr>
       </w:pPr>
-    </w:p>
-    <w:p>
-      <w:pPr>
-        <w:pStyle w:val="MainTitle"/>
-        <w:spacing w:before="0" w:after="0"/>
-        <w:ind w:left="720"/>
-        <w:contextualSpacing/>
-        <w:jc w:val="left"/>
-        <w:outlineLvl w:val="0"/>
-        <w:rPr>
-          <w:rFonts w:ascii="Times New Roman" w:hAnsi="Times New Roman"/>
-          <w:sz w:val="24"/>
-          <w:szCs w:val="24"/>
-          <w:lang w:val="en-US"/>
-        </w:rPr>
-      </w:pPr>
-    </w:p>
-    <w:p>
-      <w:pPr>
-        <w:pStyle w:val="MainTitle"/>
-        <w:numPr>
-          <w:ilvl w:val="0"/>
-          <w:numId w:val="3"/>
-        </w:numPr>
-        <w:spacing w:before="0" w:after="0"/>
-        <w:contextualSpacing/>
-        <w:jc w:val="left"/>
-        <w:outlineLvl w:val="0"/>
-        <w:rPr>
-          <w:rFonts w:ascii="Times New Roman" w:hAnsi="Times New Roman"/>
-          <w:sz w:val="24"/>
-          <w:szCs w:val="24"/>
-          <w:lang w:val="en-US"/>
-        </w:rPr>
-      </w:pPr>
-      <w:bookmarkStart w:id="13" w:name="_Toc313537919"/>
-      <w:r>
-        <w:rPr>
-          <w:rFonts w:ascii="Times New Roman" w:hAnsi="Times New Roman"/>
-          <w:sz w:val="24"/>
-          <w:szCs w:val="24"/>
-          <w:lang w:val="en-US"/>
-        </w:rPr>
-        <w:t>Kiến trúc</w:t>
-      </w:r>
-      <w:bookmarkEnd w:id="13"/>
     </w:p>
     <w:p>
       <w:pPr>
@@ -4289,8 +5980,18 @@
           <w:lang w:val="en-US"/>
         </w:rPr>
       </w:pPr>
-      <w:bookmarkStart w:id="14" w:name="_Toc313537920"/>
-      <w:bookmarkEnd w:id="14"/>
+      <w:bookmarkStart w:id="12" w:name="_Toc313864854"/>
+      <w:r>
+        <w:rPr>
+          <w:rFonts w:ascii="Times New Roman" w:hAnsi="Times New Roman"/>
+          <w:b w:val="0"/>
+          <w:sz w:val="24"/>
+          <w:szCs w:val="24"/>
+          <w:lang w:val="en-US"/>
+        </w:rPr>
+        <w:t>RSS</w:t>
+      </w:r>
+      <w:bookmarkEnd w:id="12"/>
     </w:p>
     <w:p>
       <w:pPr>
@@ -4307,6 +6008,52 @@
           <w:lang w:val="en-US"/>
         </w:rPr>
       </w:pPr>
+    </w:p>
+    <w:p>
+      <w:pPr>
+        <w:pStyle w:val="MainTitle"/>
+        <w:spacing w:before="0" w:after="0"/>
+        <w:ind w:left="720"/>
+        <w:contextualSpacing/>
+        <w:jc w:val="left"/>
+        <w:outlineLvl w:val="0"/>
+        <w:rPr>
+          <w:rFonts w:ascii="Times New Roman" w:hAnsi="Times New Roman"/>
+          <w:sz w:val="24"/>
+          <w:szCs w:val="24"/>
+          <w:lang w:val="en-US"/>
+        </w:rPr>
+      </w:pPr>
+    </w:p>
+    <w:p>
+      <w:pPr>
+        <w:pStyle w:val="MainTitle"/>
+        <w:numPr>
+          <w:ilvl w:val="0"/>
+          <w:numId w:val="3"/>
+        </w:numPr>
+        <w:spacing w:before="0" w:after="0"/>
+        <w:contextualSpacing/>
+        <w:jc w:val="left"/>
+        <w:outlineLvl w:val="0"/>
+        <w:rPr>
+          <w:rFonts w:ascii="Times New Roman" w:hAnsi="Times New Roman"/>
+          <w:sz w:val="24"/>
+          <w:szCs w:val="24"/>
+          <w:lang w:val="en-US"/>
+        </w:rPr>
+      </w:pPr>
+      <w:bookmarkStart w:id="13" w:name="_Toc313864855"/>
+      <w:r>
+        <w:rPr>
+          <w:rFonts w:ascii="Times New Roman" w:hAnsi="Times New Roman"/>
+          <w:sz w:val="24"/>
+          <w:szCs w:val="24"/>
+          <w:lang w:val="en-US"/>
+        </w:rPr>
+        <w:t>Kiến trúc</w:t>
+      </w:r>
+      <w:bookmarkEnd w:id="13"/>
     </w:p>
     <w:p>
       <w:pPr>
@@ -4328,7 +6075,46 @@
           <w:lang w:val="en-US"/>
         </w:rPr>
       </w:pPr>
-      <w:bookmarkStart w:id="15" w:name="_Toc313537921"/>
+      <w:bookmarkStart w:id="14" w:name="_Toc313864856"/>
+      <w:bookmarkEnd w:id="14"/>
+    </w:p>
+    <w:p>
+      <w:pPr>
+        <w:pStyle w:val="MainTitle"/>
+        <w:spacing w:before="0" w:after="0"/>
+        <w:ind w:left="1134"/>
+        <w:contextualSpacing/>
+        <w:jc w:val="left"/>
+        <w:rPr>
+          <w:rFonts w:ascii="Times New Roman" w:hAnsi="Times New Roman"/>
+          <w:b w:val="0"/>
+          <w:sz w:val="24"/>
+          <w:szCs w:val="24"/>
+          <w:lang w:val="en-US"/>
+        </w:rPr>
+      </w:pPr>
+    </w:p>
+    <w:p>
+      <w:pPr>
+        <w:pStyle w:val="MainTitle"/>
+        <w:numPr>
+          <w:ilvl w:val="1"/>
+          <w:numId w:val="3"/>
+        </w:numPr>
+        <w:spacing w:before="0" w:after="0"/>
+        <w:ind w:left="1134"/>
+        <w:contextualSpacing/>
+        <w:jc w:val="left"/>
+        <w:outlineLvl w:val="1"/>
+        <w:rPr>
+          <w:rFonts w:ascii="Times New Roman" w:hAnsi="Times New Roman"/>
+          <w:b w:val="0"/>
+          <w:sz w:val="24"/>
+          <w:szCs w:val="24"/>
+          <w:lang w:val="en-US"/>
+        </w:rPr>
+      </w:pPr>
+      <w:bookmarkStart w:id="15" w:name="_Toc313864857"/>
       <w:bookmarkEnd w:id="15"/>
     </w:p>
     <w:p>
@@ -4365,7 +6151,361 @@
           <w:lang w:val="en-US"/>
         </w:rPr>
       </w:pPr>
-      <w:bookmarkStart w:id="16" w:name="_Toc313537922"/>
+      <w:bookmarkStart w:id="16" w:name="_Toc313864858"/>
+      <w:r>
+        <w:rPr>
+          <w:rFonts w:ascii="Times New Roman" w:hAnsi="Times New Roman"/>
+          <w:sz w:val="24"/>
+          <w:szCs w:val="24"/>
+          <w:lang w:val="en-US"/>
+        </w:rPr>
+        <w:t>Ghi chú</w:t>
+      </w:r>
+      <w:bookmarkEnd w:id="16"/>
+    </w:p>
+    <w:p>
+      <w:pPr>
+        <w:pStyle w:val="MainTitle"/>
+        <w:numPr>
+          <w:ilvl w:val="1"/>
+          <w:numId w:val="3"/>
+        </w:numPr>
+        <w:spacing w:before="0" w:after="0"/>
+        <w:ind w:left="1134"/>
+        <w:contextualSpacing/>
+        <w:jc w:val="both"/>
+        <w:outlineLvl w:val="1"/>
+        <w:rPr>
+          <w:rFonts w:ascii="Times New Roman" w:hAnsi="Times New Roman"/>
+          <w:b w:val="0"/>
+          <w:sz w:val="24"/>
+          <w:szCs w:val="24"/>
+          <w:lang w:val="en-US"/>
+        </w:rPr>
+      </w:pPr>
+      <w:bookmarkStart w:id="17" w:name="_Toc313864859"/>
+      <w:r>
+        <w:rPr>
+          <w:rFonts w:ascii="Times New Roman" w:hAnsi="Times New Roman"/>
+          <w:b w:val="0"/>
+          <w:sz w:val="24"/>
+          <w:szCs w:val="24"/>
+          <w:lang w:val="en-US"/>
+        </w:rPr>
+        <w:t>Các trình duyệt đã kiểm thử giao diện</w:t>
+      </w:r>
+      <w:bookmarkEnd w:id="17"/>
+    </w:p>
+    <w:p>
+      <w:pPr>
+        <w:pStyle w:val="MainTitle"/>
+        <w:spacing w:before="0" w:after="0"/>
+        <w:ind w:left="1134"/>
+        <w:contextualSpacing/>
+        <w:jc w:val="both"/>
+        <w:rPr>
+          <w:rFonts w:ascii="Times New Roman" w:hAnsi="Times New Roman"/>
+          <w:b w:val="0"/>
+          <w:sz w:val="24"/>
+          <w:szCs w:val="24"/>
+          <w:lang w:val="en-US"/>
+        </w:rPr>
+      </w:pPr>
+      <w:r>
+        <w:rPr>
+          <w:rFonts w:ascii="Times New Roman" w:hAnsi="Times New Roman"/>
+          <w:b w:val="0"/>
+          <w:sz w:val="24"/>
+          <w:szCs w:val="24"/>
+          <w:lang w:val="en-US"/>
+        </w:rPr>
+        <w:t>Internet Explorer: 9.0.8</w:t>
+      </w:r>
+    </w:p>
+    <w:p>
+      <w:pPr>
+        <w:pStyle w:val="MainTitle"/>
+        <w:spacing w:before="0" w:after="0"/>
+        <w:ind w:left="1134"/>
+        <w:contextualSpacing/>
+        <w:jc w:val="both"/>
+        <w:rPr>
+          <w:rFonts w:ascii="Times New Roman" w:hAnsi="Times New Roman"/>
+          <w:b w:val="0"/>
+          <w:sz w:val="24"/>
+          <w:szCs w:val="24"/>
+          <w:lang w:val="en-US"/>
+        </w:rPr>
+      </w:pPr>
+      <w:r>
+        <w:rPr>
+          <w:rFonts w:ascii="Times New Roman" w:hAnsi="Times New Roman"/>
+          <w:b w:val="0"/>
+          <w:sz w:val="24"/>
+          <w:szCs w:val="24"/>
+          <w:lang w:val="en-US"/>
+        </w:rPr>
+        <w:t xml:space="preserve">Mozilla </w:t>
+      </w:r>
+      <w:r>
+        <w:rPr>
+          <w:rFonts w:ascii="Times New Roman" w:hAnsi="Times New Roman"/>
+          <w:b w:val="0"/>
+          <w:sz w:val="24"/>
+          <w:szCs w:val="24"/>
+          <w:lang w:val="en-US"/>
+        </w:rPr>
+        <w:t>Firefox: 9.0.1</w:t>
+      </w:r>
+    </w:p>
+    <w:p>
+      <w:pPr>
+        <w:pStyle w:val="MainTitle"/>
+        <w:spacing w:before="0" w:after="0"/>
+        <w:ind w:left="1134"/>
+        <w:contextualSpacing/>
+        <w:jc w:val="both"/>
+        <w:rPr>
+          <w:rFonts w:ascii="Times New Roman" w:hAnsi="Times New Roman"/>
+          <w:b w:val="0"/>
+          <w:sz w:val="24"/>
+          <w:szCs w:val="24"/>
+          <w:lang w:val="en-US"/>
+        </w:rPr>
+      </w:pPr>
+      <w:r>
+        <w:rPr>
+          <w:rFonts w:ascii="Times New Roman" w:hAnsi="Times New Roman"/>
+          <w:b w:val="0"/>
+          <w:sz w:val="24"/>
+          <w:szCs w:val="24"/>
+          <w:lang w:val="en-US"/>
+        </w:rPr>
+        <w:t>Google Chrome</w:t>
+      </w:r>
+      <w:r>
+        <w:rPr>
+          <w:rFonts w:ascii="Times New Roman" w:hAnsi="Times New Roman"/>
+          <w:b w:val="0"/>
+          <w:sz w:val="24"/>
+          <w:szCs w:val="24"/>
+          <w:lang w:val="en-US"/>
+        </w:rPr>
+        <w:t>: 16.0.912</w:t>
+      </w:r>
+    </w:p>
+    <w:p>
+      <w:pPr>
+        <w:pStyle w:val="MainTitle"/>
+        <w:numPr>
+          <w:ilvl w:val="1"/>
+          <w:numId w:val="3"/>
+        </w:numPr>
+        <w:spacing w:before="0" w:after="0"/>
+        <w:ind w:left="1134"/>
+        <w:contextualSpacing/>
+        <w:jc w:val="both"/>
+        <w:outlineLvl w:val="1"/>
+        <w:rPr>
+          <w:rFonts w:ascii="Times New Roman" w:hAnsi="Times New Roman"/>
+          <w:b w:val="0"/>
+          <w:sz w:val="24"/>
+          <w:szCs w:val="24"/>
+          <w:lang w:val="en-US"/>
+        </w:rPr>
+      </w:pPr>
+      <w:bookmarkStart w:id="18" w:name="_Toc313864860"/>
+      <w:r>
+        <w:rPr>
+          <w:rFonts w:ascii="Times New Roman" w:hAnsi="Times New Roman"/>
+          <w:b w:val="0"/>
+          <w:sz w:val="24"/>
+          <w:szCs w:val="24"/>
+          <w:lang w:val="en-US"/>
+        </w:rPr>
+        <w:t>Lỗi khi dùng chức năng Map</w:t>
+      </w:r>
+      <w:bookmarkEnd w:id="18"/>
+    </w:p>
+    <w:p>
+      <w:pPr>
+        <w:pStyle w:val="MainTitle"/>
+        <w:spacing w:before="0" w:after="0"/>
+        <w:ind w:left="1134"/>
+        <w:contextualSpacing/>
+        <w:jc w:val="both"/>
+        <w:rPr>
+          <w:rFonts w:ascii="Times New Roman" w:hAnsi="Times New Roman"/>
+          <w:b w:val="0"/>
+          <w:sz w:val="24"/>
+          <w:szCs w:val="24"/>
+          <w:lang w:val="en-US"/>
+        </w:rPr>
+      </w:pPr>
+      <w:r>
+        <w:rPr>
+          <w:rFonts w:ascii="Times New Roman" w:hAnsi="Times New Roman"/>
+          <w:b w:val="0"/>
+          <w:sz w:val="24"/>
+          <w:szCs w:val="24"/>
+          <w:lang w:val="en-US"/>
+        </w:rPr>
+        <w:t>Khi dùng chức năng Map sẽ xuất hiện thông báo dưới đây.</w:t>
+      </w:r>
+    </w:p>
+    <w:p>
+      <w:pPr>
+        <w:pStyle w:val="MainTitle"/>
+        <w:spacing w:before="0" w:after="0"/>
+        <w:ind w:left="1134"/>
+        <w:contextualSpacing/>
+        <w:rPr>
+          <w:rFonts w:ascii="Times New Roman" w:hAnsi="Times New Roman"/>
+          <w:b w:val="0"/>
+          <w:sz w:val="24"/>
+          <w:szCs w:val="24"/>
+          <w:lang w:val="en-US"/>
+        </w:rPr>
+      </w:pPr>
+      <w:r>
+        <w:rPr>
+          <w:szCs w:val="24"/>
+          <w:lang w:eastAsia="vi-VN"/>
+        </w:rPr>
+        <w:drawing>
+          <wp:inline distT="0" distB="0" distL="0" distR="0">
+            <wp:extent cx="2600488" cy="1699146"/>
+            <wp:effectExtent l="19050" t="0" r="9362" b="0"/>
+            <wp:docPr id="2" name="Picture 2"/>
+            <wp:cNvGraphicFramePr>
+              <a:graphicFrameLocks xmlns:a="http://schemas.openxmlformats.org/drawingml/2006/main" noChangeAspect="1"/>
+            </wp:cNvGraphicFramePr>
+            <a:graphic xmlns:a="http://schemas.openxmlformats.org/drawingml/2006/main">
+              <a:graphicData uri="http://schemas.openxmlformats.org/drawingml/2006/picture">
+                <pic:pic xmlns:pic="http://schemas.openxmlformats.org/drawingml/2006/picture">
+                  <pic:nvPicPr>
+                    <pic:cNvPr id="0" name="Picture 2"/>
+                    <pic:cNvPicPr>
+                      <a:picLocks noChangeAspect="1" noChangeArrowheads="1"/>
+                    </pic:cNvPicPr>
+                  </pic:nvPicPr>
+                  <pic:blipFill>
+                    <a:blip r:embed="rId19" cstate="print"/>
+                    <a:srcRect/>
+                    <a:stretch>
+                      <a:fillRect/>
+                    </a:stretch>
+                  </pic:blipFill>
+                  <pic:spPr bwMode="auto">
+                    <a:xfrm>
+                      <a:off x="0" y="0"/>
+                      <a:ext cx="2600468" cy="1699133"/>
+                    </a:xfrm>
+                    <a:prstGeom prst="rect">
+                      <a:avLst/>
+                    </a:prstGeom>
+                    <a:noFill/>
+                    <a:ln w="9525">
+                      <a:noFill/>
+                      <a:miter lim="800000"/>
+                      <a:headEnd/>
+                      <a:tailEnd/>
+                    </a:ln>
+                  </pic:spPr>
+                </pic:pic>
+              </a:graphicData>
+            </a:graphic>
+          </wp:inline>
+        </w:drawing>
+      </w:r>
+    </w:p>
+    <w:p>
+      <w:pPr>
+        <w:pStyle w:val="MainTitle"/>
+        <w:spacing w:before="0" w:after="0"/>
+        <w:ind w:left="1134"/>
+        <w:contextualSpacing/>
+        <w:jc w:val="both"/>
+        <w:rPr>
+          <w:rFonts w:ascii="Times New Roman" w:hAnsi="Times New Roman"/>
+          <w:b w:val="0"/>
+          <w:sz w:val="24"/>
+          <w:szCs w:val="24"/>
+          <w:lang w:val="en-US"/>
+        </w:rPr>
+      </w:pPr>
+      <w:r>
+        <w:rPr>
+          <w:rFonts w:ascii="Times New Roman" w:hAnsi="Times New Roman"/>
+          <w:b w:val="0"/>
+          <w:sz w:val="24"/>
+          <w:szCs w:val="24"/>
+          <w:lang w:val="en-US"/>
+        </w:rPr>
+        <w:t xml:space="preserve">Thông báo này là do lỗi của trình duyệt IE và </w:t>
+      </w:r>
+      <w:r>
+        <w:rPr>
+          <w:rFonts w:ascii="Times New Roman" w:hAnsi="Times New Roman"/>
+          <w:sz w:val="24"/>
+          <w:szCs w:val="24"/>
+          <w:lang w:val="en-US"/>
+        </w:rPr>
+        <w:t>không</w:t>
+      </w:r>
+      <w:r>
+        <w:rPr>
+          <w:rFonts w:ascii="Times New Roman" w:hAnsi="Times New Roman"/>
+          <w:b w:val="0"/>
+          <w:sz w:val="24"/>
+          <w:szCs w:val="24"/>
+          <w:lang w:val="en-US"/>
+        </w:rPr>
+        <w:t xml:space="preserve"> ảnh hưởng tới việc hoạt động của trang web. Chỉ cần đánh dấu vào “Do not show this message again” và chọn “Yes”.</w:t>
+      </w:r>
+    </w:p>
+    <w:p>
+      <w:pPr>
+        <w:pStyle w:val="MainTitle"/>
+        <w:numPr>
+          <w:ilvl w:val="1"/>
+          <w:numId w:val="3"/>
+        </w:numPr>
+        <w:spacing w:before="0" w:after="0"/>
+        <w:ind w:left="1134"/>
+        <w:contextualSpacing/>
+        <w:jc w:val="left"/>
+        <w:outlineLvl w:val="1"/>
+        <w:rPr>
+          <w:rFonts w:ascii="Times New Roman" w:hAnsi="Times New Roman"/>
+          <w:b w:val="0"/>
+          <w:sz w:val="24"/>
+          <w:szCs w:val="24"/>
+          <w:lang w:val="en-US"/>
+        </w:rPr>
+      </w:pPr>
+      <w:bookmarkStart w:id="19" w:name="_Toc313864861"/>
+      <w:bookmarkEnd w:id="19"/>
+    </w:p>
+    <w:p>
+      <w:pPr>
+        <w:pStyle w:val="MainTitle"/>
+        <w:numPr>
+          <w:ilvl w:val="0"/>
+          <w:numId w:val="3"/>
+        </w:numPr>
+        <w:spacing w:before="0" w:after="0"/>
+        <w:contextualSpacing/>
+        <w:jc w:val="left"/>
+        <w:outlineLvl w:val="0"/>
+        <w:rPr>
+          <w:rFonts w:ascii="Times New Roman" w:hAnsi="Times New Roman"/>
+          <w:sz w:val="24"/>
+          <w:szCs w:val="24"/>
+          <w:lang w:val="en-US"/>
+        </w:rPr>
+      </w:pPr>
+      <w:bookmarkStart w:id="20" w:name="_Toc313864862"/>
       <w:r>
         <w:rPr>
           <w:rFonts w:ascii="Times New Roman" w:hAnsi="Times New Roman"/>
@@ -4375,7 +6515,7 @@
         </w:rPr>
         <w:t>Tài liệu tham khảo</w:t>
       </w:r>
-      <w:bookmarkEnd w:id="16"/>
+      <w:bookmarkEnd w:id="20"/>
     </w:p>
     <w:p>
       <w:pPr>
@@ -4391,7 +6531,7 @@
           <w:szCs w:val="24"/>
         </w:rPr>
       </w:pPr>
-      <w:hyperlink r:id="rId14" w:history="1">
+      <w:hyperlink r:id="rId20" w:history="1">
         <w:r>
           <w:rPr>
             <w:rStyle w:val="Hyperlink"/>
@@ -4425,7 +6565,7 @@
           <w:szCs w:val="24"/>
         </w:rPr>
       </w:pPr>
-      <w:hyperlink r:id="rId15" w:history="1">
+      <w:hyperlink r:id="rId21" w:history="1">
         <w:r>
           <w:rPr>
             <w:rStyle w:val="Hyperlink"/>
@@ -4459,7 +6599,7 @@
           <w:szCs w:val="24"/>
         </w:rPr>
       </w:pPr>
-      <w:hyperlink r:id="rId16" w:history="1">
+      <w:hyperlink r:id="rId22" w:history="1">
         <w:r>
           <w:rPr>
             <w:rStyle w:val="Hyperlink"/>
@@ -4493,7 +6633,7 @@
           <w:szCs w:val="24"/>
         </w:rPr>
       </w:pPr>
-      <w:hyperlink r:id="rId17" w:history="1">
+      <w:hyperlink r:id="rId23" w:history="1">
         <w:r>
           <w:rPr>
             <w:rStyle w:val="Hyperlink"/>
@@ -4504,21 +6644,6 @@
           <w:t>http://code.google.com/apis/customsearch/v1/performance.html</w:t>
         </w:r>
       </w:hyperlink>
-    </w:p>
-    <w:p>
-      <w:pPr>
-        <w:pStyle w:val="ListParagraph"/>
-        <w:numPr>
-          <w:ilvl w:val="0"/>
-          <w:numId w:val="28"/>
-        </w:numPr>
-        <w:spacing w:after="0"/>
-        <w:rPr>
-          <w:rFonts w:ascii="Times New Roman" w:hAnsi="Times New Roman"/>
-          <w:sz w:val="24"/>
-          <w:szCs w:val="24"/>
-        </w:rPr>
-      </w:pPr>
     </w:p>
     <w:p>
       <w:pPr>
@@ -4809,7 +6934,7 @@
         <w:sz w:val="16"/>
         <w:lang w:val="en-US"/>
       </w:rPr>
-      <w:t>3</w:t>
+      <w:t>7</w:t>
     </w:r>
   </w:p>
 </w:hdr>
@@ -5723,6 +7848,119 @@
     </w:lvl>
   </w:abstractNum>
   <w:abstractNum w:abstractNumId="10">
+    <w:nsid w:val="4627796D"/>
+    <w:multiLevelType w:val="hybridMultilevel"/>
+    <w:tmpl w:val="2CF0834C"/>
+    <w:lvl w:ilvl="0" w:tplc="042A0009">
+      <w:start w:val="1"/>
+      <w:numFmt w:val="bullet"/>
+      <w:lvlText w:val=""/>
+      <w:lvlJc w:val="left"/>
+      <w:pPr>
+        <w:ind w:left="2160" w:hanging="360"/>
+      </w:pPr>
+      <w:rPr>
+        <w:rFonts w:ascii="Wingdings" w:hAnsi="Wingdings" w:hint="default"/>
+      </w:rPr>
+    </w:lvl>
+    <w:lvl w:ilvl="1" w:tplc="042A0003" w:tentative="1">
+      <w:start w:val="1"/>
+      <w:numFmt w:val="bullet"/>
+      <w:lvlText w:val="o"/>
+      <w:lvlJc w:val="left"/>
+      <w:pPr>
+        <w:ind w:left="2880" w:hanging="360"/>
+      </w:pPr>
+      <w:rPr>
+        <w:rFonts w:ascii="Courier New" w:hAnsi="Courier New" w:cs="Courier New" w:hint="default"/>
+      </w:rPr>
+    </w:lvl>
+    <w:lvl w:ilvl="2" w:tplc="042A0005" w:tentative="1">
+      <w:start w:val="1"/>
+      <w:numFmt w:val="bullet"/>
+      <w:lvlText w:val=""/>
+      <w:lvlJc w:val="left"/>
+      <w:pPr>
+        <w:ind w:left="3600" w:hanging="360"/>
+      </w:pPr>
+      <w:rPr>
+        <w:rFonts w:ascii="Wingdings" w:hAnsi="Wingdings" w:hint="default"/>
+      </w:rPr>
+    </w:lvl>
+    <w:lvl w:ilvl="3" w:tplc="042A0001" w:tentative="1">
+      <w:start w:val="1"/>
+      <w:numFmt w:val="bullet"/>
+      <w:lvlText w:val=""/>
+      <w:lvlJc w:val="left"/>
+      <w:pPr>
+        <w:ind w:left="4320" w:hanging="360"/>
+      </w:pPr>
+      <w:rPr>
+        <w:rFonts w:ascii="Symbol" w:hAnsi="Symbol" w:hint="default"/>
+      </w:rPr>
+    </w:lvl>
+    <w:lvl w:ilvl="4" w:tplc="042A0003" w:tentative="1">
+      <w:start w:val="1"/>
+      <w:numFmt w:val="bullet"/>
+      <w:lvlText w:val="o"/>
+      <w:lvlJc w:val="left"/>
+      <w:pPr>
+        <w:ind w:left="5040" w:hanging="360"/>
+      </w:pPr>
+      <w:rPr>
+        <w:rFonts w:ascii="Courier New" w:hAnsi="Courier New" w:cs="Courier New" w:hint="default"/>
+      </w:rPr>
+    </w:lvl>
+    <w:lvl w:ilvl="5" w:tplc="042A0005" w:tentative="1">
+      <w:start w:val="1"/>
+      <w:numFmt w:val="bullet"/>
+      <w:lvlText w:val=""/>
+      <w:lvlJc w:val="left"/>
+      <w:pPr>
+        <w:ind w:left="5760" w:hanging="360"/>
+      </w:pPr>
+      <w:rPr>
+        <w:rFonts w:ascii="Wingdings" w:hAnsi="Wingdings" w:hint="default"/>
+      </w:rPr>
+    </w:lvl>
+    <w:lvl w:ilvl="6" w:tplc="042A0001" w:tentative="1">
+      <w:start w:val="1"/>
+      <w:numFmt w:val="bullet"/>
+      <w:lvlText w:val=""/>
+      <w:lvlJc w:val="left"/>
+      <w:pPr>
+        <w:ind w:left="6480" w:hanging="360"/>
+      </w:pPr>
+      <w:rPr>
+        <w:rFonts w:ascii="Symbol" w:hAnsi="Symbol" w:hint="default"/>
+      </w:rPr>
+    </w:lvl>
+    <w:lvl w:ilvl="7" w:tplc="042A0003" w:tentative="1">
+      <w:start w:val="1"/>
+      <w:numFmt w:val="bullet"/>
+      <w:lvlText w:val="o"/>
+      <w:lvlJc w:val="left"/>
+      <w:pPr>
+        <w:ind w:left="7200" w:hanging="360"/>
+      </w:pPr>
+      <w:rPr>
+        <w:rFonts w:ascii="Courier New" w:hAnsi="Courier New" w:cs="Courier New" w:hint="default"/>
+      </w:rPr>
+    </w:lvl>
+    <w:lvl w:ilvl="8" w:tplc="042A0005" w:tentative="1">
+      <w:start w:val="1"/>
+      <w:numFmt w:val="bullet"/>
+      <w:lvlText w:val=""/>
+      <w:lvlJc w:val="left"/>
+      <w:pPr>
+        <w:ind w:left="7920" w:hanging="360"/>
+      </w:pPr>
+      <w:rPr>
+        <w:rFonts w:ascii="Wingdings" w:hAnsi="Wingdings" w:hint="default"/>
+      </w:rPr>
+    </w:lvl>
+  </w:abstractNum>
+  <w:abstractNum w:abstractNumId="11">
     <w:nsid w:val="476C4347"/>
     <w:multiLevelType w:val="hybridMultilevel"/>
     <w:tmpl w:val="72F6D4F8"/>
@@ -5808,7 +8046,7 @@
       </w:pPr>
     </w:lvl>
   </w:abstractNum>
-  <w:abstractNum w:abstractNumId="11">
+  <w:abstractNum w:abstractNumId="12">
     <w:nsid w:val="4AE92238"/>
     <w:multiLevelType w:val="hybridMultilevel"/>
     <w:tmpl w:val="F3C69F1A"/>
@@ -5894,7 +8132,7 @@
       </w:pPr>
     </w:lvl>
   </w:abstractNum>
-  <w:abstractNum w:abstractNumId="12">
+  <w:abstractNum w:abstractNumId="13">
     <w:nsid w:val="4F773D76"/>
     <w:multiLevelType w:val="hybridMultilevel"/>
     <w:tmpl w:val="17601A8C"/>
@@ -5980,7 +8218,7 @@
       </w:pPr>
     </w:lvl>
   </w:abstractNum>
-  <w:abstractNum w:abstractNumId="13">
+  <w:abstractNum w:abstractNumId="14">
     <w:nsid w:val="4FD742EA"/>
     <w:multiLevelType w:val="hybridMultilevel"/>
     <w:tmpl w:val="8564F224"/>
@@ -6066,7 +8304,7 @@
       </w:pPr>
     </w:lvl>
   </w:abstractNum>
-  <w:abstractNum w:abstractNumId="14">
+  <w:abstractNum w:abstractNumId="15">
     <w:nsid w:val="52204AA1"/>
     <w:multiLevelType w:val="hybridMultilevel"/>
     <w:tmpl w:val="7F4CE812"/>
@@ -6152,7 +8390,7 @@
       </w:pPr>
     </w:lvl>
   </w:abstractNum>
-  <w:abstractNum w:abstractNumId="15">
+  <w:abstractNum w:abstractNumId="16">
     <w:nsid w:val="56693802"/>
     <w:multiLevelType w:val="hybridMultilevel"/>
     <w:tmpl w:val="B2200182"/>
@@ -6238,7 +8476,7 @@
       </w:pPr>
     </w:lvl>
   </w:abstractNum>
-  <w:abstractNum w:abstractNumId="16">
+  <w:abstractNum w:abstractNumId="17">
     <w:nsid w:val="5A9B2553"/>
     <w:multiLevelType w:val="hybridMultilevel"/>
     <w:tmpl w:val="44EC709C"/>
@@ -6324,7 +8562,7 @@
       </w:pPr>
     </w:lvl>
   </w:abstractNum>
-  <w:abstractNum w:abstractNumId="17">
+  <w:abstractNum w:abstractNumId="18">
     <w:nsid w:val="5C0A3AAF"/>
     <w:multiLevelType w:val="hybridMultilevel"/>
     <w:tmpl w:val="1DE8BAE6"/>
@@ -6413,7 +8651,7 @@
       </w:pPr>
     </w:lvl>
   </w:abstractNum>
-  <w:abstractNum w:abstractNumId="18">
+  <w:abstractNum w:abstractNumId="19">
     <w:nsid w:val="5E966CE2"/>
     <w:multiLevelType w:val="hybridMultilevel"/>
     <w:tmpl w:val="B4A4A914"/>
@@ -6499,7 +8737,7 @@
       </w:pPr>
     </w:lvl>
   </w:abstractNum>
-  <w:abstractNum w:abstractNumId="19">
+  <w:abstractNum w:abstractNumId="20">
     <w:nsid w:val="63D11D8C"/>
     <w:multiLevelType w:val="hybridMultilevel"/>
     <w:tmpl w:val="1660E222"/>
@@ -6585,7 +8823,7 @@
       </w:pPr>
     </w:lvl>
   </w:abstractNum>
-  <w:abstractNum w:abstractNumId="20">
+  <w:abstractNum w:abstractNumId="21">
     <w:nsid w:val="652C0CDD"/>
     <w:multiLevelType w:val="singleLevel"/>
     <w:tmpl w:val="4DB8024E"/>
@@ -6605,7 +8843,7 @@
       </w:rPr>
     </w:lvl>
   </w:abstractNum>
-  <w:abstractNum w:abstractNumId="21">
+  <w:abstractNum w:abstractNumId="22">
     <w:nsid w:val="78384744"/>
     <w:multiLevelType w:val="hybridMultilevel"/>
     <w:tmpl w:val="7EA61346"/>
@@ -6691,7 +8929,7 @@
       </w:pPr>
     </w:lvl>
   </w:abstractNum>
-  <w:abstractNum w:abstractNumId="22">
+  <w:abstractNum w:abstractNumId="23">
     <w:nsid w:val="78687804"/>
     <w:multiLevelType w:val="hybridMultilevel"/>
     <w:tmpl w:val="CF8EF430"/>
@@ -6777,7 +9015,7 @@
       </w:pPr>
     </w:lvl>
   </w:abstractNum>
-  <w:abstractNum w:abstractNumId="23">
+  <w:abstractNum w:abstractNumId="24">
     <w:nsid w:val="786F16B8"/>
     <w:multiLevelType w:val="hybridMultilevel"/>
     <w:tmpl w:val="859E81C4"/>
@@ -6863,7 +9101,7 @@
       </w:pPr>
     </w:lvl>
   </w:abstractNum>
-  <w:abstractNum w:abstractNumId="24">
+  <w:abstractNum w:abstractNumId="25">
     <w:nsid w:val="7AEC0F32"/>
     <w:multiLevelType w:val="hybridMultilevel"/>
     <w:tmpl w:val="417467EA"/>
@@ -6949,7 +9187,7 @@
       </w:pPr>
     </w:lvl>
   </w:abstractNum>
-  <w:abstractNum w:abstractNumId="25">
+  <w:abstractNum w:abstractNumId="26">
     <w:nsid w:val="7B2D4295"/>
     <w:multiLevelType w:val="hybridMultilevel"/>
     <w:tmpl w:val="282C97D8"/>
@@ -7062,7 +9300,7 @@
       </w:rPr>
     </w:lvl>
   </w:abstractNum>
-  <w:abstractNum w:abstractNumId="26">
+  <w:abstractNum w:abstractNumId="27">
     <w:nsid w:val="7EA42120"/>
     <w:multiLevelType w:val="hybridMultilevel"/>
     <w:tmpl w:val="092658A8"/>
@@ -7179,13 +9417,13 @@
     <w:abstractNumId w:val="0"/>
   </w:num>
   <w:num w:numId="2">
+    <w:abstractNumId w:val="21"/>
+  </w:num>
+  <w:num w:numId="3">
     <w:abstractNumId w:val="20"/>
   </w:num>
-  <w:num w:numId="3">
-    <w:abstractNumId w:val="19"/>
-  </w:num>
   <w:num w:numId="4">
-    <w:abstractNumId w:val="26"/>
+    <w:abstractNumId w:val="27"/>
   </w:num>
   <w:num w:numId="5">
     <w:abstractNumId w:val="7"/>
@@ -7197,28 +9435,28 @@
     <w:abstractNumId w:val="5"/>
   </w:num>
   <w:num w:numId="8">
+    <w:abstractNumId w:val="17"/>
+  </w:num>
+  <w:num w:numId="9">
     <w:abstractNumId w:val="16"/>
   </w:num>
-  <w:num w:numId="9">
-    <w:abstractNumId w:val="15"/>
-  </w:num>
   <w:num w:numId="10">
-    <w:abstractNumId w:val="25"/>
+    <w:abstractNumId w:val="26"/>
   </w:num>
   <w:num w:numId="11">
     <w:abstractNumId w:val="9"/>
   </w:num>
   <w:num w:numId="12">
-    <w:abstractNumId w:val="23"/>
+    <w:abstractNumId w:val="24"/>
   </w:num>
   <w:num w:numId="13">
     <w:abstractNumId w:val="4"/>
   </w:num>
   <w:num w:numId="14">
-    <w:abstractNumId w:val="12"/>
+    <w:abstractNumId w:val="13"/>
   </w:num>
   <w:num w:numId="15">
-    <w:abstractNumId w:val="14"/>
+    <w:abstractNumId w:val="15"/>
   </w:num>
   <w:num w:numId="16">
     <w:abstractNumId w:val="1"/>
@@ -7227,13 +9465,13 @@
     <w:abstractNumId w:val="2"/>
   </w:num>
   <w:num w:numId="18">
-    <w:abstractNumId w:val="24"/>
+    <w:abstractNumId w:val="25"/>
   </w:num>
   <w:num w:numId="19">
-    <w:abstractNumId w:val="18"/>
+    <w:abstractNumId w:val="19"/>
   </w:num>
   <w:num w:numId="20">
-    <w:abstractNumId w:val="11"/>
+    <w:abstractNumId w:val="12"/>
   </w:num>
   <w:num w:numId="21">
     <w:abstractNumId w:val="0"/>
@@ -7242,22 +9480,25 @@
     <w:abstractNumId w:val="3"/>
   </w:num>
   <w:num w:numId="23">
-    <w:abstractNumId w:val="13"/>
+    <w:abstractNumId w:val="14"/>
   </w:num>
   <w:num w:numId="24">
-    <w:abstractNumId w:val="10"/>
+    <w:abstractNumId w:val="11"/>
   </w:num>
   <w:num w:numId="25">
-    <w:abstractNumId w:val="22"/>
+    <w:abstractNumId w:val="23"/>
   </w:num>
   <w:num w:numId="26">
-    <w:abstractNumId w:val="21"/>
+    <w:abstractNumId w:val="22"/>
   </w:num>
   <w:num w:numId="27">
     <w:abstractNumId w:val="6"/>
   </w:num>
   <w:num w:numId="28">
-    <w:abstractNumId w:val="17"/>
+    <w:abstractNumId w:val="18"/>
+  </w:num>
+  <w:num w:numId="29">
+    <w:abstractNumId w:val="10"/>
   </w:num>
   <w:numIdMacAtCleanup w:val="19"/>
 </w:numbering>
@@ -9791,7 +12032,7 @@
 </file>
 
 <file path=customXml/itemProps1.xml><?xml version="1.0" encoding="utf-8"?>
-<ds:datastoreItem xmlns:ds="http://schemas.openxmlformats.org/officeDocument/2006/customXml" ds:itemID="{61A6893B-49F9-4281-8609-5C18C40A1EF9}">
+<ds:datastoreItem xmlns:ds="http://schemas.openxmlformats.org/officeDocument/2006/customXml" ds:itemID="{E6472167-E2D0-4E0F-894C-4C471985E7DC}">
   <ds:schemaRefs>
     <ds:schemaRef ds:uri="http://schemas.openxmlformats.org/officeDocument/2006/bibliography"/>
   </ds:schemaRefs>

</xml_diff>

<commit_message>
1) Bổ sung 3 gadget và 1 widget vào trang chủ. 2) Thêm 2 link vào phần tài liệu tham khảo.
</commit_message>
<xml_diff>
--- a/Do an cuoi ky/Report.docx
+++ b/Do an cuoi ky/Report.docx
@@ -4254,7 +4254,7 @@
           <w:b w:val="0"/>
           <w:sz w:val="24"/>
           <w:szCs w:val="24"/>
-          <w:lang w:val="en-US"/>
+          <w:lang w:eastAsia="vi-VN"/>
         </w:rPr>
         <w:drawing>
           <wp:inline distT="0" distB="0" distL="0" distR="0">
@@ -6647,6 +6647,58 @@
     </w:p>
     <w:p>
       <w:pPr>
+        <w:pStyle w:val="ListParagraph"/>
+        <w:numPr>
+          <w:ilvl w:val="0"/>
+          <w:numId w:val="28"/>
+        </w:numPr>
+        <w:spacing w:after="0"/>
+        <w:rPr>
+          <w:rFonts w:ascii="Times New Roman" w:hAnsi="Times New Roman"/>
+          <w:sz w:val="24"/>
+          <w:szCs w:val="24"/>
+        </w:rPr>
+      </w:pPr>
+      <w:hyperlink r:id="rId24" w:history="1">
+        <w:r>
+          <w:rPr>
+            <w:rStyle w:val="Hyperlink"/>
+            <w:rFonts w:ascii="Times New Roman" w:hAnsi="Times New Roman"/>
+            <w:sz w:val="24"/>
+            <w:szCs w:val="24"/>
+          </w:rPr>
+          <w:t>http://www.sanebull.com/widgets</w:t>
+        </w:r>
+      </w:hyperlink>
+    </w:p>
+    <w:p>
+      <w:pPr>
+        <w:pStyle w:val="ListParagraph"/>
+        <w:numPr>
+          <w:ilvl w:val="0"/>
+          <w:numId w:val="28"/>
+        </w:numPr>
+        <w:spacing w:after="0"/>
+        <w:rPr>
+          <w:rFonts w:ascii="Times New Roman" w:hAnsi="Times New Roman"/>
+          <w:sz w:val="24"/>
+          <w:szCs w:val="24"/>
+        </w:rPr>
+      </w:pPr>
+      <w:hyperlink r:id="rId25" w:history="1">
+        <w:r>
+          <w:rPr>
+            <w:rStyle w:val="Hyperlink"/>
+            <w:rFonts w:ascii="Times New Roman" w:hAnsi="Times New Roman"/>
+            <w:sz w:val="24"/>
+            <w:szCs w:val="24"/>
+          </w:rPr>
+          <w:t>http://www.google.com/ig/directory?type=gadgets</w:t>
+        </w:r>
+      </w:hyperlink>
+    </w:p>
+    <w:p>
+      <w:pPr>
         <w:pStyle w:val="MainTitle"/>
         <w:spacing w:before="0" w:after="0"/>
         <w:ind w:left="1134"/>
@@ -6824,7 +6876,7 @@
                 <w:sz w:val="32"/>
                 <w:szCs w:val="32"/>
               </w:rPr>
-              <w:t>3</w:t>
+              <w:t>8</w:t>
             </w:r>
           </w:fldSimple>
         </w:p>
@@ -12032,7 +12084,7 @@
 </file>
 
 <file path=customXml/itemProps1.xml><?xml version="1.0" encoding="utf-8"?>
-<ds:datastoreItem xmlns:ds="http://schemas.openxmlformats.org/officeDocument/2006/customXml" ds:itemID="{E6472167-E2D0-4E0F-894C-4C471985E7DC}">
+<ds:datastoreItem xmlns:ds="http://schemas.openxmlformats.org/officeDocument/2006/customXml" ds:itemID="{F96553AF-293E-44F4-9D1A-A53FFDF9B49F}">
   <ds:schemaRefs>
     <ds:schemaRef ds:uri="http://schemas.openxmlformats.org/officeDocument/2006/bibliography"/>
   </ds:schemaRefs>

</xml_diff>